<commit_message>
understanding the appComponent module
</commit_message>
<xml_diff>
--- a/angular2.docx
+++ b/angular2.docx
@@ -10,6 +10,7 @@
           <w:szCs w:val="28"/>
         </w:rPr>
       </w:pPr>
+      <w:proofErr w:type="gramStart"/>
       <w:r>
         <w:rPr>
           <w:rFonts w:ascii="Times New Roman" w:hAnsi="Times New Roman" w:cs="Times New Roman"/>
@@ -18,6 +19,7 @@
         </w:rPr>
         <w:t>Angular 2 :</w:t>
       </w:r>
+      <w:proofErr w:type="gramEnd"/>
       <w:r>
         <w:rPr>
           <w:rFonts w:ascii="Times New Roman" w:hAnsi="Times New Roman" w:cs="Times New Roman"/>
@@ -42,127 +44,290 @@
           <w:sz w:val="28"/>
           <w:szCs w:val="28"/>
         </w:rPr>
-        <w:t>Angular2 cli .With cli it is easy. Need node js. Npm manager for various package manager.</w:t>
-      </w:r>
-    </w:p>
-    <w:p>
-      <w:pPr>
-        <w:rPr>
-          <w:rFonts w:ascii="Times New Roman" w:hAnsi="Times New Roman" w:cs="Times New Roman"/>
-          <w:sz w:val="28"/>
-          <w:szCs w:val="28"/>
-        </w:rPr>
-      </w:pPr>
-      <w:r>
-        <w:rPr>
-          <w:rFonts w:ascii="Times New Roman" w:hAnsi="Times New Roman" w:cs="Times New Roman"/>
-          <w:sz w:val="28"/>
-          <w:szCs w:val="28"/>
-        </w:rPr>
-        <w:t>1)Install angular-cli through the npm</w:t>
-      </w:r>
-    </w:p>
-    <w:p>
-      <w:pPr>
-        <w:rPr>
-          <w:rFonts w:ascii="Times New Roman" w:hAnsi="Times New Roman" w:cs="Times New Roman"/>
-          <w:sz w:val="28"/>
-          <w:szCs w:val="28"/>
-        </w:rPr>
-      </w:pPr>
-      <w:r>
-        <w:rPr>
-          <w:rFonts w:ascii="Times New Roman" w:hAnsi="Times New Roman" w:cs="Times New Roman"/>
-          <w:sz w:val="28"/>
-          <w:szCs w:val="28"/>
-        </w:rPr>
-        <w:t>npm install angular-cli –g</w:t>
-      </w:r>
-    </w:p>
-    <w:p>
-      <w:pPr>
-        <w:rPr>
-          <w:rFonts w:ascii="Times New Roman" w:hAnsi="Times New Roman" w:cs="Times New Roman"/>
-          <w:sz w:val="28"/>
-          <w:szCs w:val="28"/>
-        </w:rPr>
-      </w:pPr>
-      <w:r>
-        <w:rPr>
-          <w:rFonts w:ascii="Times New Roman" w:hAnsi="Times New Roman" w:cs="Times New Roman"/>
-          <w:sz w:val="28"/>
-          <w:szCs w:val="28"/>
-        </w:rPr>
-        <w:t>2)Create new project with name first-app inside the folder</w:t>
-      </w:r>
-    </w:p>
-    <w:p>
-      <w:pPr>
-        <w:rPr>
-          <w:rFonts w:ascii="Times New Roman" w:hAnsi="Times New Roman" w:cs="Times New Roman"/>
-          <w:sz w:val="28"/>
-          <w:szCs w:val="28"/>
-        </w:rPr>
-      </w:pPr>
-      <w:r>
-        <w:rPr>
-          <w:rFonts w:ascii="Times New Roman" w:hAnsi="Times New Roman" w:cs="Times New Roman"/>
-          <w:sz w:val="28"/>
-          <w:szCs w:val="28"/>
-        </w:rPr>
-        <w:t>ng new first-app</w:t>
-      </w:r>
-    </w:p>
-    <w:p>
-      <w:pPr>
-        <w:rPr>
-          <w:rFonts w:ascii="Times New Roman" w:hAnsi="Times New Roman" w:cs="Times New Roman"/>
-          <w:sz w:val="28"/>
-          <w:szCs w:val="28"/>
-        </w:rPr>
-      </w:pPr>
-      <w:r>
-        <w:rPr>
-          <w:rFonts w:ascii="Times New Roman" w:hAnsi="Times New Roman" w:cs="Times New Roman"/>
-          <w:sz w:val="28"/>
-          <w:szCs w:val="28"/>
-        </w:rPr>
-        <w:t>3)Start the development server :</w:t>
-      </w:r>
-    </w:p>
-    <w:p>
-      <w:pPr>
-        <w:rPr>
-          <w:rFonts w:ascii="Times New Roman" w:hAnsi="Times New Roman" w:cs="Times New Roman"/>
-          <w:sz w:val="28"/>
-          <w:szCs w:val="28"/>
-        </w:rPr>
-      </w:pPr>
-      <w:r>
-        <w:rPr>
-          <w:rFonts w:ascii="Times New Roman" w:hAnsi="Times New Roman" w:cs="Times New Roman"/>
-          <w:sz w:val="28"/>
-          <w:szCs w:val="28"/>
-        </w:rPr>
-        <w:t>ng serve</w:t>
-      </w:r>
-    </w:p>
-    <w:p>
-      <w:pPr>
-        <w:rPr>
-          <w:rFonts w:ascii="Times New Roman" w:hAnsi="Times New Roman" w:cs="Times New Roman"/>
-          <w:sz w:val="28"/>
-          <w:szCs w:val="28"/>
-        </w:rPr>
-      </w:pPr>
-      <w:r>
-        <w:rPr>
-          <w:rFonts w:ascii="Times New Roman" w:hAnsi="Times New Roman" w:cs="Times New Roman"/>
-          <w:sz w:val="28"/>
-          <w:szCs w:val="28"/>
-        </w:rPr>
-        <w:t xml:space="preserve">It also build our application.Angular 2 uses typescript.It converts the typescript back to the javascript. </w:t>
-      </w:r>
+        <w:t xml:space="preserve">Angular2 cli .With cli it is easy. Need node </w:t>
+      </w:r>
+      <w:proofErr w:type="spellStart"/>
+      <w:r>
+        <w:rPr>
+          <w:rFonts w:ascii="Times New Roman" w:hAnsi="Times New Roman" w:cs="Times New Roman"/>
+          <w:sz w:val="28"/>
+          <w:szCs w:val="28"/>
+        </w:rPr>
+        <w:t>js</w:t>
+      </w:r>
+      <w:proofErr w:type="spellEnd"/>
+      <w:r>
+        <w:rPr>
+          <w:rFonts w:ascii="Times New Roman" w:hAnsi="Times New Roman" w:cs="Times New Roman"/>
+          <w:sz w:val="28"/>
+          <w:szCs w:val="28"/>
+        </w:rPr>
+        <w:t xml:space="preserve">. </w:t>
+      </w:r>
+      <w:proofErr w:type="spellStart"/>
+      <w:r>
+        <w:rPr>
+          <w:rFonts w:ascii="Times New Roman" w:hAnsi="Times New Roman" w:cs="Times New Roman"/>
+          <w:sz w:val="28"/>
+          <w:szCs w:val="28"/>
+        </w:rPr>
+        <w:t>Npm</w:t>
+      </w:r>
+      <w:proofErr w:type="spellEnd"/>
+      <w:r>
+        <w:rPr>
+          <w:rFonts w:ascii="Times New Roman" w:hAnsi="Times New Roman" w:cs="Times New Roman"/>
+          <w:sz w:val="28"/>
+          <w:szCs w:val="28"/>
+        </w:rPr>
+        <w:t xml:space="preserve"> manager for various package manager.</w:t>
+      </w:r>
+    </w:p>
+    <w:p>
+      <w:pPr>
+        <w:rPr>
+          <w:rFonts w:ascii="Times New Roman" w:hAnsi="Times New Roman" w:cs="Times New Roman"/>
+          <w:sz w:val="28"/>
+          <w:szCs w:val="28"/>
+        </w:rPr>
+      </w:pPr>
+      <w:proofErr w:type="gramStart"/>
+      <w:r>
+        <w:rPr>
+          <w:rFonts w:ascii="Times New Roman" w:hAnsi="Times New Roman" w:cs="Times New Roman"/>
+          <w:sz w:val="28"/>
+          <w:szCs w:val="28"/>
+        </w:rPr>
+        <w:t>1)Install</w:t>
+      </w:r>
+      <w:proofErr w:type="gramEnd"/>
+      <w:r>
+        <w:rPr>
+          <w:rFonts w:ascii="Times New Roman" w:hAnsi="Times New Roman" w:cs="Times New Roman"/>
+          <w:sz w:val="28"/>
+          <w:szCs w:val="28"/>
+        </w:rPr>
+        <w:t xml:space="preserve"> angular-cli through the </w:t>
+      </w:r>
+      <w:proofErr w:type="spellStart"/>
+      <w:r>
+        <w:rPr>
+          <w:rFonts w:ascii="Times New Roman" w:hAnsi="Times New Roman" w:cs="Times New Roman"/>
+          <w:sz w:val="28"/>
+          <w:szCs w:val="28"/>
+        </w:rPr>
+        <w:t>npm</w:t>
+      </w:r>
+      <w:proofErr w:type="spellEnd"/>
+    </w:p>
+    <w:p>
+      <w:pPr>
+        <w:rPr>
+          <w:rFonts w:ascii="Times New Roman" w:hAnsi="Times New Roman" w:cs="Times New Roman"/>
+          <w:sz w:val="28"/>
+          <w:szCs w:val="28"/>
+        </w:rPr>
+      </w:pPr>
+      <w:proofErr w:type="spellStart"/>
+      <w:proofErr w:type="gramStart"/>
+      <w:r>
+        <w:rPr>
+          <w:rFonts w:ascii="Times New Roman" w:hAnsi="Times New Roman" w:cs="Times New Roman"/>
+          <w:sz w:val="28"/>
+          <w:szCs w:val="28"/>
+        </w:rPr>
+        <w:t>npm</w:t>
+      </w:r>
+      <w:proofErr w:type="spellEnd"/>
+      <w:proofErr w:type="gramEnd"/>
+      <w:r>
+        <w:rPr>
+          <w:rFonts w:ascii="Times New Roman" w:hAnsi="Times New Roman" w:cs="Times New Roman"/>
+          <w:sz w:val="28"/>
+          <w:szCs w:val="28"/>
+        </w:rPr>
+        <w:t xml:space="preserve"> install angular-cli –g</w:t>
+      </w:r>
+    </w:p>
+    <w:p>
+      <w:pPr>
+        <w:rPr>
+          <w:rFonts w:ascii="Times New Roman" w:hAnsi="Times New Roman" w:cs="Times New Roman"/>
+          <w:sz w:val="28"/>
+          <w:szCs w:val="28"/>
+        </w:rPr>
+      </w:pPr>
+      <w:proofErr w:type="gramStart"/>
+      <w:r>
+        <w:rPr>
+          <w:rFonts w:ascii="Times New Roman" w:hAnsi="Times New Roman" w:cs="Times New Roman"/>
+          <w:sz w:val="28"/>
+          <w:szCs w:val="28"/>
+        </w:rPr>
+        <w:t>2)Create</w:t>
+      </w:r>
+      <w:proofErr w:type="gramEnd"/>
+      <w:r>
+        <w:rPr>
+          <w:rFonts w:ascii="Times New Roman" w:hAnsi="Times New Roman" w:cs="Times New Roman"/>
+          <w:sz w:val="28"/>
+          <w:szCs w:val="28"/>
+        </w:rPr>
+        <w:t xml:space="preserve"> new project with name first-app inside the folder</w:t>
+      </w:r>
+    </w:p>
+    <w:p>
+      <w:pPr>
+        <w:rPr>
+          <w:rFonts w:ascii="Times New Roman" w:hAnsi="Times New Roman" w:cs="Times New Roman"/>
+          <w:sz w:val="28"/>
+          <w:szCs w:val="28"/>
+        </w:rPr>
+      </w:pPr>
+      <w:proofErr w:type="gramStart"/>
+      <w:r>
+        <w:rPr>
+          <w:rFonts w:ascii="Times New Roman" w:hAnsi="Times New Roman" w:cs="Times New Roman"/>
+          <w:sz w:val="28"/>
+          <w:szCs w:val="28"/>
+        </w:rPr>
+        <w:t>ng</w:t>
+      </w:r>
+      <w:proofErr w:type="gramEnd"/>
+      <w:r>
+        <w:rPr>
+          <w:rFonts w:ascii="Times New Roman" w:hAnsi="Times New Roman" w:cs="Times New Roman"/>
+          <w:sz w:val="28"/>
+          <w:szCs w:val="28"/>
+        </w:rPr>
+        <w:t xml:space="preserve"> new first-app</w:t>
+      </w:r>
+    </w:p>
+    <w:p>
+      <w:pPr>
+        <w:rPr>
+          <w:rFonts w:ascii="Times New Roman" w:hAnsi="Times New Roman" w:cs="Times New Roman"/>
+          <w:sz w:val="28"/>
+          <w:szCs w:val="28"/>
+        </w:rPr>
+      </w:pPr>
+      <w:proofErr w:type="gramStart"/>
+      <w:r>
+        <w:rPr>
+          <w:rFonts w:ascii="Times New Roman" w:hAnsi="Times New Roman" w:cs="Times New Roman"/>
+          <w:sz w:val="28"/>
+          <w:szCs w:val="28"/>
+        </w:rPr>
+        <w:t>3)Start</w:t>
+      </w:r>
+      <w:proofErr w:type="gramEnd"/>
+      <w:r>
+        <w:rPr>
+          <w:rFonts w:ascii="Times New Roman" w:hAnsi="Times New Roman" w:cs="Times New Roman"/>
+          <w:sz w:val="28"/>
+          <w:szCs w:val="28"/>
+        </w:rPr>
+        <w:t xml:space="preserve"> the development server :</w:t>
+      </w:r>
+    </w:p>
+    <w:p>
+      <w:pPr>
+        <w:rPr>
+          <w:rFonts w:ascii="Times New Roman" w:hAnsi="Times New Roman" w:cs="Times New Roman"/>
+          <w:sz w:val="28"/>
+          <w:szCs w:val="28"/>
+        </w:rPr>
+      </w:pPr>
+      <w:proofErr w:type="gramStart"/>
+      <w:r>
+        <w:rPr>
+          <w:rFonts w:ascii="Times New Roman" w:hAnsi="Times New Roman" w:cs="Times New Roman"/>
+          <w:sz w:val="28"/>
+          <w:szCs w:val="28"/>
+        </w:rPr>
+        <w:t>ng</w:t>
+      </w:r>
+      <w:proofErr w:type="gramEnd"/>
+      <w:r>
+        <w:rPr>
+          <w:rFonts w:ascii="Times New Roman" w:hAnsi="Times New Roman" w:cs="Times New Roman"/>
+          <w:sz w:val="28"/>
+          <w:szCs w:val="28"/>
+        </w:rPr>
+        <w:t xml:space="preserve"> serve</w:t>
+      </w:r>
+    </w:p>
+    <w:p>
+      <w:pPr>
+        <w:rPr>
+          <w:rFonts w:ascii="Times New Roman" w:hAnsi="Times New Roman" w:cs="Times New Roman"/>
+          <w:sz w:val="28"/>
+          <w:szCs w:val="28"/>
+        </w:rPr>
+      </w:pPr>
+      <w:r>
+        <w:rPr>
+          <w:rFonts w:ascii="Times New Roman" w:hAnsi="Times New Roman" w:cs="Times New Roman"/>
+          <w:sz w:val="28"/>
+          <w:szCs w:val="28"/>
+        </w:rPr>
+        <w:t xml:space="preserve">It also build our </w:t>
+      </w:r>
+      <w:proofErr w:type="spellStart"/>
+      <w:r>
+        <w:rPr>
+          <w:rFonts w:ascii="Times New Roman" w:hAnsi="Times New Roman" w:cs="Times New Roman"/>
+          <w:sz w:val="28"/>
+          <w:szCs w:val="28"/>
+        </w:rPr>
+        <w:t>application.Angular</w:t>
+      </w:r>
+      <w:proofErr w:type="spellEnd"/>
+      <w:r>
+        <w:rPr>
+          <w:rFonts w:ascii="Times New Roman" w:hAnsi="Times New Roman" w:cs="Times New Roman"/>
+          <w:sz w:val="28"/>
+          <w:szCs w:val="28"/>
+        </w:rPr>
+        <w:t xml:space="preserve"> 2 uses </w:t>
+      </w:r>
+      <w:proofErr w:type="spellStart"/>
+      <w:r>
+        <w:rPr>
+          <w:rFonts w:ascii="Times New Roman" w:hAnsi="Times New Roman" w:cs="Times New Roman"/>
+          <w:sz w:val="28"/>
+          <w:szCs w:val="28"/>
+        </w:rPr>
+        <w:t>typescript.It</w:t>
+      </w:r>
+      <w:proofErr w:type="spellEnd"/>
+      <w:r>
+        <w:rPr>
+          <w:rFonts w:ascii="Times New Roman" w:hAnsi="Times New Roman" w:cs="Times New Roman"/>
+          <w:sz w:val="28"/>
+          <w:szCs w:val="28"/>
+        </w:rPr>
+        <w:t xml:space="preserve"> converts the typescript back to the </w:t>
+      </w:r>
+      <w:proofErr w:type="spellStart"/>
+      <w:r>
+        <w:rPr>
+          <w:rFonts w:ascii="Times New Roman" w:hAnsi="Times New Roman" w:cs="Times New Roman"/>
+          <w:sz w:val="28"/>
+          <w:szCs w:val="28"/>
+        </w:rPr>
+        <w:t>javascript</w:t>
+      </w:r>
+      <w:proofErr w:type="spellEnd"/>
+      <w:r>
+        <w:rPr>
+          <w:rFonts w:ascii="Times New Roman" w:hAnsi="Times New Roman" w:cs="Times New Roman"/>
+          <w:sz w:val="28"/>
+          <w:szCs w:val="28"/>
+        </w:rPr>
+        <w:t xml:space="preserve">. </w:t>
+      </w:r>
+      <w:proofErr w:type="gramStart"/>
       <w:r>
         <w:rPr>
           <w:rFonts w:ascii="Times New Roman" w:hAnsi="Times New Roman" w:cs="Times New Roman"/>
@@ -178,15 +343,34 @@
           <w:sz w:val="28"/>
           <w:szCs w:val="28"/>
         </w:rPr>
-        <w:t xml:space="preserve"> : </w:t>
-      </w:r>
-      <w:r>
-        <w:rPr>
-          <w:rFonts w:ascii="Times New Roman" w:hAnsi="Times New Roman" w:cs="Times New Roman"/>
-          <w:sz w:val="28"/>
-          <w:szCs w:val="28"/>
-        </w:rPr>
-        <w:t>Browser can not be able to run the typescript</w:t>
+        <w:t xml:space="preserve"> :</w:t>
+      </w:r>
+      <w:proofErr w:type="gramEnd"/>
+      <w:r>
+        <w:rPr>
+          <w:rFonts w:ascii="Times New Roman" w:hAnsi="Times New Roman" w:cs="Times New Roman"/>
+          <w:sz w:val="28"/>
+          <w:szCs w:val="28"/>
+        </w:rPr>
+        <w:t xml:space="preserve"> Browser </w:t>
+      </w:r>
+      <w:proofErr w:type="spellStart"/>
+      <w:r>
+        <w:rPr>
+          <w:rFonts w:ascii="Times New Roman" w:hAnsi="Times New Roman" w:cs="Times New Roman"/>
+          <w:sz w:val="28"/>
+          <w:szCs w:val="28"/>
+        </w:rPr>
+        <w:t>can not</w:t>
+      </w:r>
+      <w:proofErr w:type="spellEnd"/>
+      <w:r>
+        <w:rPr>
+          <w:rFonts w:ascii="Times New Roman" w:hAnsi="Times New Roman" w:cs="Times New Roman"/>
+          <w:sz w:val="28"/>
+          <w:szCs w:val="28"/>
+        </w:rPr>
+        <w:t xml:space="preserve"> be able to run the typescript</w:t>
       </w:r>
     </w:p>
     <w:p>
@@ -219,21 +403,41 @@
           <w:szCs w:val="28"/>
         </w:rPr>
       </w:pPr>
-      <w:r>
-        <w:rPr>
-          <w:rFonts w:ascii="Times New Roman" w:hAnsi="Times New Roman" w:cs="Times New Roman"/>
-          <w:sz w:val="28"/>
-          <w:szCs w:val="28"/>
-        </w:rPr>
-        <w:t xml:space="preserve">src/app folder contains all the </w:t>
-      </w:r>
-      <w:r>
-        <w:rPr>
-          <w:rFonts w:ascii="Times New Roman" w:hAnsi="Times New Roman" w:cs="Times New Roman"/>
-          <w:sz w:val="28"/>
-          <w:szCs w:val="28"/>
-        </w:rPr>
-        <w:t>ts files (Components).Type script</w:t>
+      <w:proofErr w:type="spellStart"/>
+      <w:r>
+        <w:rPr>
+          <w:rFonts w:ascii="Times New Roman" w:hAnsi="Times New Roman" w:cs="Times New Roman"/>
+          <w:sz w:val="28"/>
+          <w:szCs w:val="28"/>
+        </w:rPr>
+        <w:t>src</w:t>
+      </w:r>
+      <w:proofErr w:type="spellEnd"/>
+      <w:r>
+        <w:rPr>
+          <w:rFonts w:ascii="Times New Roman" w:hAnsi="Times New Roman" w:cs="Times New Roman"/>
+          <w:sz w:val="28"/>
+          <w:szCs w:val="28"/>
+        </w:rPr>
+        <w:t xml:space="preserve">/app folder contains all the </w:t>
+      </w:r>
+      <w:proofErr w:type="spellStart"/>
+      <w:r>
+        <w:rPr>
+          <w:rFonts w:ascii="Times New Roman" w:hAnsi="Times New Roman" w:cs="Times New Roman"/>
+          <w:sz w:val="28"/>
+          <w:szCs w:val="28"/>
+        </w:rPr>
+        <w:t>ts</w:t>
+      </w:r>
+      <w:proofErr w:type="spellEnd"/>
+      <w:r>
+        <w:rPr>
+          <w:rFonts w:ascii="Times New Roman" w:hAnsi="Times New Roman" w:cs="Times New Roman"/>
+          <w:sz w:val="28"/>
+          <w:szCs w:val="28"/>
+        </w:rPr>
+        <w:t xml:space="preserve"> files (Components).Type script</w:t>
       </w:r>
     </w:p>
     <w:p>
@@ -249,6 +453,7 @@
           <w:szCs w:val="28"/>
         </w:rPr>
       </w:pPr>
+      <w:proofErr w:type="spellStart"/>
       <w:r>
         <w:rPr>
           <w:rFonts w:ascii="Times New Roman" w:hAnsi="Times New Roman" w:cs="Times New Roman"/>
@@ -257,6 +462,7 @@
         </w:rPr>
         <w:t>app.component.ts</w:t>
       </w:r>
+      <w:proofErr w:type="spellEnd"/>
     </w:p>
     <w:p>
       <w:pPr>
@@ -276,6 +482,7 @@
           <w:highlight w:val="yellow"/>
         </w:rPr>
       </w:pPr>
+      <w:proofErr w:type="gramStart"/>
       <w:r>
         <w:rPr>
           <w:rFonts w:ascii="Times New Roman" w:hAnsi="Times New Roman" w:cs="Times New Roman"/>
@@ -283,27 +490,39 @@
           <w:szCs w:val="28"/>
           <w:highlight w:val="yellow"/>
         </w:rPr>
-        <w:t>import { Component } from '@angular/core';</w:t>
-      </w:r>
-    </w:p>
-    <w:p>
-      <w:pPr>
+        <w:t>import</w:t>
+      </w:r>
+      <w:proofErr w:type="gramEnd"/>
+      <w:r>
         <w:rPr>
           <w:rFonts w:ascii="Times New Roman" w:hAnsi="Times New Roman" w:cs="Times New Roman"/>
           <w:sz w:val="28"/>
           <w:szCs w:val="28"/>
           <w:highlight w:val="yellow"/>
         </w:rPr>
-      </w:pPr>
-      <w:r>
+        <w:t xml:space="preserve"> { Component } from '@angular/core';</w:t>
+      </w:r>
+    </w:p>
+    <w:p>
+      <w:pPr>
         <w:rPr>
           <w:rFonts w:ascii="Times New Roman" w:hAnsi="Times New Roman" w:cs="Times New Roman"/>
           <w:sz w:val="28"/>
           <w:szCs w:val="28"/>
           <w:highlight w:val="yellow"/>
         </w:rPr>
+      </w:pPr>
+      <w:proofErr w:type="gramStart"/>
+      <w:r>
+        <w:rPr>
+          <w:rFonts w:ascii="Times New Roman" w:hAnsi="Times New Roman" w:cs="Times New Roman"/>
+          <w:sz w:val="28"/>
+          <w:szCs w:val="28"/>
+          <w:highlight w:val="yellow"/>
+        </w:rPr>
         <w:t>@Component({</w:t>
       </w:r>
+      <w:proofErr w:type="gramEnd"/>
     </w:p>
     <w:p>
       <w:pPr>
@@ -321,18 +540,19 @@
           <w:szCs w:val="28"/>
           <w:highlight w:val="yellow"/>
         </w:rPr>
-        <w:t xml:space="preserve">  selector: 'app-root',</w:t>
-      </w:r>
-    </w:p>
-    <w:p>
-      <w:pPr>
+        <w:t xml:space="preserve">  </w:t>
+      </w:r>
+      <w:proofErr w:type="gramStart"/>
+      <w:r>
         <w:rPr>
           <w:rFonts w:ascii="Times New Roman" w:hAnsi="Times New Roman" w:cs="Times New Roman"/>
           <w:sz w:val="28"/>
           <w:szCs w:val="28"/>
           <w:highlight w:val="yellow"/>
         </w:rPr>
-      </w:pPr>
+        <w:t>selector</w:t>
+      </w:r>
+      <w:proofErr w:type="gramEnd"/>
       <w:r>
         <w:rPr>
           <w:rFonts w:ascii="Times New Roman" w:hAnsi="Times New Roman" w:cs="Times New Roman"/>
@@ -340,7 +560,7 @@
           <w:szCs w:val="28"/>
           <w:highlight w:val="yellow"/>
         </w:rPr>
-        <w:t xml:space="preserve">  templateUrl: './app.component.html',</w:t>
+        <w:t>: 'app-root',</w:t>
       </w:r>
     </w:p>
     <w:p>
@@ -359,18 +579,21 @@
           <w:szCs w:val="28"/>
           <w:highlight w:val="yellow"/>
         </w:rPr>
-        <w:t xml:space="preserve">  styleUrls: ['./app.component.css']</w:t>
-      </w:r>
-    </w:p>
-    <w:p>
-      <w:pPr>
+        <w:t xml:space="preserve">  </w:t>
+      </w:r>
+      <w:proofErr w:type="spellStart"/>
+      <w:proofErr w:type="gramStart"/>
+      <w:r>
         <w:rPr>
           <w:rFonts w:ascii="Times New Roman" w:hAnsi="Times New Roman" w:cs="Times New Roman"/>
           <w:sz w:val="28"/>
           <w:szCs w:val="28"/>
           <w:highlight w:val="yellow"/>
         </w:rPr>
-      </w:pPr>
+        <w:t>templateUrl</w:t>
+      </w:r>
+      <w:proofErr w:type="spellEnd"/>
+      <w:proofErr w:type="gramEnd"/>
       <w:r>
         <w:rPr>
           <w:rFonts w:ascii="Times New Roman" w:hAnsi="Times New Roman" w:cs="Times New Roman"/>
@@ -378,6 +601,66 @@
           <w:szCs w:val="28"/>
           <w:highlight w:val="yellow"/>
         </w:rPr>
+        <w:t>: './app.component.html',</w:t>
+      </w:r>
+    </w:p>
+    <w:p>
+      <w:pPr>
+        <w:rPr>
+          <w:rFonts w:ascii="Times New Roman" w:hAnsi="Times New Roman" w:cs="Times New Roman"/>
+          <w:sz w:val="28"/>
+          <w:szCs w:val="28"/>
+          <w:highlight w:val="yellow"/>
+        </w:rPr>
+      </w:pPr>
+      <w:r>
+        <w:rPr>
+          <w:rFonts w:ascii="Times New Roman" w:hAnsi="Times New Roman" w:cs="Times New Roman"/>
+          <w:sz w:val="28"/>
+          <w:szCs w:val="28"/>
+          <w:highlight w:val="yellow"/>
+        </w:rPr>
+        <w:t xml:space="preserve">  </w:t>
+      </w:r>
+      <w:proofErr w:type="spellStart"/>
+      <w:proofErr w:type="gramStart"/>
+      <w:r>
+        <w:rPr>
+          <w:rFonts w:ascii="Times New Roman" w:hAnsi="Times New Roman" w:cs="Times New Roman"/>
+          <w:sz w:val="28"/>
+          <w:szCs w:val="28"/>
+          <w:highlight w:val="yellow"/>
+        </w:rPr>
+        <w:t>styleUrls</w:t>
+      </w:r>
+      <w:proofErr w:type="spellEnd"/>
+      <w:proofErr w:type="gramEnd"/>
+      <w:r>
+        <w:rPr>
+          <w:rFonts w:ascii="Times New Roman" w:hAnsi="Times New Roman" w:cs="Times New Roman"/>
+          <w:sz w:val="28"/>
+          <w:szCs w:val="28"/>
+          <w:highlight w:val="yellow"/>
+        </w:rPr>
+        <w:t>: ['./app.component.css']</w:t>
+      </w:r>
+    </w:p>
+    <w:p>
+      <w:pPr>
+        <w:rPr>
+          <w:rFonts w:ascii="Times New Roman" w:hAnsi="Times New Roman" w:cs="Times New Roman"/>
+          <w:sz w:val="28"/>
+          <w:szCs w:val="28"/>
+          <w:highlight w:val="yellow"/>
+        </w:rPr>
+      </w:pPr>
+      <w:r>
+        <w:rPr>
+          <w:rFonts w:ascii="Times New Roman" w:hAnsi="Times New Roman" w:cs="Times New Roman"/>
+          <w:sz w:val="28"/>
+          <w:szCs w:val="28"/>
+          <w:highlight w:val="yellow"/>
+        </w:rPr>
         <w:t>})</w:t>
       </w:r>
     </w:p>
@@ -390,6 +673,7 @@
           <w:highlight w:val="yellow"/>
         </w:rPr>
       </w:pPr>
+      <w:proofErr w:type="gramStart"/>
       <w:r>
         <w:rPr>
           <w:rFonts w:ascii="Times New Roman" w:hAnsi="Times New Roman" w:cs="Times New Roman"/>
@@ -397,18 +681,19 @@
           <w:szCs w:val="28"/>
           <w:highlight w:val="yellow"/>
         </w:rPr>
-        <w:t>export class AppComponent {</w:t>
-      </w:r>
-    </w:p>
-    <w:p>
-      <w:pPr>
+        <w:t>export</w:t>
+      </w:r>
+      <w:proofErr w:type="gramEnd"/>
+      <w:r>
         <w:rPr>
           <w:rFonts w:ascii="Times New Roman" w:hAnsi="Times New Roman" w:cs="Times New Roman"/>
           <w:sz w:val="28"/>
           <w:szCs w:val="28"/>
           <w:highlight w:val="yellow"/>
         </w:rPr>
-      </w:pPr>
+        <w:t xml:space="preserve"> class </w:t>
+      </w:r>
+      <w:proofErr w:type="spellStart"/>
       <w:r>
         <w:rPr>
           <w:rFonts w:ascii="Times New Roman" w:hAnsi="Times New Roman" w:cs="Times New Roman"/>
@@ -416,17 +701,9 @@
           <w:szCs w:val="28"/>
           <w:highlight w:val="yellow"/>
         </w:rPr>
-        <w:t xml:space="preserve">  title = 'app works!';</w:t>
-      </w:r>
-    </w:p>
-    <w:p>
-      <w:pPr>
-        <w:rPr>
-          <w:rFonts w:ascii="Times New Roman" w:hAnsi="Times New Roman" w:cs="Times New Roman"/>
-          <w:sz w:val="28"/>
-          <w:szCs w:val="28"/>
-        </w:rPr>
-      </w:pPr>
+        <w:t>AppComponent</w:t>
+      </w:r>
+      <w:proofErr w:type="spellEnd"/>
       <w:r>
         <w:rPr>
           <w:rFonts w:ascii="Times New Roman" w:hAnsi="Times New Roman" w:cs="Times New Roman"/>
@@ -434,6 +711,63 @@
           <w:szCs w:val="28"/>
           <w:highlight w:val="yellow"/>
         </w:rPr>
+        <w:t xml:space="preserve"> {</w:t>
+      </w:r>
+    </w:p>
+    <w:p>
+      <w:pPr>
+        <w:rPr>
+          <w:rFonts w:ascii="Times New Roman" w:hAnsi="Times New Roman" w:cs="Times New Roman"/>
+          <w:sz w:val="28"/>
+          <w:szCs w:val="28"/>
+          <w:highlight w:val="yellow"/>
+        </w:rPr>
+      </w:pPr>
+      <w:r>
+        <w:rPr>
+          <w:rFonts w:ascii="Times New Roman" w:hAnsi="Times New Roman" w:cs="Times New Roman"/>
+          <w:sz w:val="28"/>
+          <w:szCs w:val="28"/>
+          <w:highlight w:val="yellow"/>
+        </w:rPr>
+        <w:t xml:space="preserve">  </w:t>
+      </w:r>
+      <w:proofErr w:type="gramStart"/>
+      <w:r>
+        <w:rPr>
+          <w:rFonts w:ascii="Times New Roman" w:hAnsi="Times New Roman" w:cs="Times New Roman"/>
+          <w:sz w:val="28"/>
+          <w:szCs w:val="28"/>
+          <w:highlight w:val="yellow"/>
+        </w:rPr>
+        <w:t>title</w:t>
+      </w:r>
+      <w:proofErr w:type="gramEnd"/>
+      <w:r>
+        <w:rPr>
+          <w:rFonts w:ascii="Times New Roman" w:hAnsi="Times New Roman" w:cs="Times New Roman"/>
+          <w:sz w:val="28"/>
+          <w:szCs w:val="28"/>
+          <w:highlight w:val="yellow"/>
+        </w:rPr>
+        <w:t xml:space="preserve"> = 'app works!';</w:t>
+      </w:r>
+    </w:p>
+    <w:p>
+      <w:pPr>
+        <w:rPr>
+          <w:rFonts w:ascii="Times New Roman" w:hAnsi="Times New Roman" w:cs="Times New Roman"/>
+          <w:sz w:val="28"/>
+          <w:szCs w:val="28"/>
+        </w:rPr>
+      </w:pPr>
+      <w:r>
+        <w:rPr>
+          <w:rFonts w:ascii="Times New Roman" w:hAnsi="Times New Roman" w:cs="Times New Roman"/>
+          <w:sz w:val="28"/>
+          <w:szCs w:val="28"/>
+          <w:highlight w:val="yellow"/>
+        </w:rPr>
         <w:t>}</w:t>
       </w:r>
     </w:p>
@@ -445,13 +779,51 @@
           <w:szCs w:val="28"/>
         </w:rPr>
       </w:pPr>
-      <w:r>
-        <w:rPr>
-          <w:rFonts w:ascii="Times New Roman" w:hAnsi="Times New Roman" w:cs="Times New Roman"/>
-          <w:sz w:val="28"/>
-          <w:szCs w:val="28"/>
-        </w:rPr>
-        <w:t xml:space="preserve">AppComponent is the typescript class.The  @component decorator is attached to this class. The @Component decorator is imported from the angular2/core. It </w:t>
+      <w:proofErr w:type="spellStart"/>
+      <w:r>
+        <w:rPr>
+          <w:rFonts w:ascii="Times New Roman" w:hAnsi="Times New Roman" w:cs="Times New Roman"/>
+          <w:sz w:val="28"/>
+          <w:szCs w:val="28"/>
+        </w:rPr>
+        <w:t>AppComponent</w:t>
+      </w:r>
+      <w:proofErr w:type="spellEnd"/>
+      <w:r>
+        <w:rPr>
+          <w:rFonts w:ascii="Times New Roman" w:hAnsi="Times New Roman" w:cs="Times New Roman"/>
+          <w:sz w:val="28"/>
+          <w:szCs w:val="28"/>
+        </w:rPr>
+        <w:t xml:space="preserve"> is the typescript </w:t>
+      </w:r>
+      <w:proofErr w:type="spellStart"/>
+      <w:proofErr w:type="gramStart"/>
+      <w:r>
+        <w:rPr>
+          <w:rFonts w:ascii="Times New Roman" w:hAnsi="Times New Roman" w:cs="Times New Roman"/>
+          <w:sz w:val="28"/>
+          <w:szCs w:val="28"/>
+        </w:rPr>
+        <w:t>class.The</w:t>
+      </w:r>
+      <w:proofErr w:type="spellEnd"/>
+      <w:r>
+        <w:rPr>
+          <w:rFonts w:ascii="Times New Roman" w:hAnsi="Times New Roman" w:cs="Times New Roman"/>
+          <w:sz w:val="28"/>
+          <w:szCs w:val="28"/>
+        </w:rPr>
+        <w:t xml:space="preserve">  @component</w:t>
+      </w:r>
+      <w:proofErr w:type="gramEnd"/>
+      <w:r>
+        <w:rPr>
+          <w:rFonts w:ascii="Times New Roman" w:hAnsi="Times New Roman" w:cs="Times New Roman"/>
+          <w:sz w:val="28"/>
+          <w:szCs w:val="28"/>
+        </w:rPr>
+        <w:t xml:space="preserve"> decorator is attached to this class. The @Component decorator is imported from the angular2/core. It </w:t>
       </w:r>
       <w:r>
         <w:rPr>
@@ -460,17 +832,36 @@
           <w:szCs w:val="28"/>
         </w:rPr>
         <w:lastRenderedPageBreak/>
-        <w:t>allows us to transform the normal typescript class into something else.Each component in our application need some html to display.</w:t>
-      </w:r>
-    </w:p>
-    <w:p>
-      <w:pPr>
-        <w:rPr>
-          <w:rFonts w:ascii="Times New Roman" w:hAnsi="Times New Roman" w:cs="Times New Roman"/>
-          <w:sz w:val="28"/>
-          <w:szCs w:val="28"/>
-        </w:rPr>
-      </w:pPr>
+        <w:t xml:space="preserve">allows us to transform the normal typescript class into something </w:t>
+      </w:r>
+      <w:proofErr w:type="spellStart"/>
+      <w:r>
+        <w:rPr>
+          <w:rFonts w:ascii="Times New Roman" w:hAnsi="Times New Roman" w:cs="Times New Roman"/>
+          <w:sz w:val="28"/>
+          <w:szCs w:val="28"/>
+        </w:rPr>
+        <w:t>else.Each</w:t>
+      </w:r>
+      <w:proofErr w:type="spellEnd"/>
+      <w:r>
+        <w:rPr>
+          <w:rFonts w:ascii="Times New Roman" w:hAnsi="Times New Roman" w:cs="Times New Roman"/>
+          <w:sz w:val="28"/>
+          <w:szCs w:val="28"/>
+        </w:rPr>
+        <w:t xml:space="preserve"> component in our application need some html to display.</w:t>
+      </w:r>
+    </w:p>
+    <w:p>
+      <w:pPr>
+        <w:rPr>
+          <w:rFonts w:ascii="Times New Roman" w:hAnsi="Times New Roman" w:cs="Times New Roman"/>
+          <w:sz w:val="28"/>
+          <w:szCs w:val="28"/>
+        </w:rPr>
+      </w:pPr>
+      <w:proofErr w:type="gramStart"/>
       <w:r>
         <w:rPr>
           <w:rFonts w:ascii="Times New Roman" w:hAnsi="Times New Roman" w:cs="Times New Roman"/>
@@ -486,43 +877,125 @@
           <w:sz w:val="28"/>
           <w:szCs w:val="28"/>
         </w:rPr>
-        <w:t xml:space="preserve"> : stylesUrl is optional not the template.It is array so, we can use multiple files here for the css.</w:t>
-      </w:r>
-    </w:p>
-    <w:p>
-      <w:pPr>
-        <w:rPr>
-          <w:rFonts w:ascii="Times New Roman" w:hAnsi="Times New Roman" w:cs="Times New Roman"/>
-          <w:b/>
-          <w:sz w:val="28"/>
-          <w:szCs w:val="28"/>
-        </w:rPr>
-      </w:pPr>
-      <w:r>
-        <w:rPr>
-          <w:rFonts w:ascii="Times New Roman" w:hAnsi="Times New Roman" w:cs="Times New Roman"/>
-          <w:b/>
-          <w:sz w:val="28"/>
-          <w:szCs w:val="28"/>
-        </w:rPr>
-        <w:t>Selector</w:t>
-      </w:r>
-      <w:r>
-        <w:rPr>
-          <w:rFonts w:ascii="Times New Roman" w:hAnsi="Times New Roman" w:cs="Times New Roman"/>
-          <w:b/>
+        <w:t xml:space="preserve"> :</w:t>
+      </w:r>
+      <w:proofErr w:type="gramEnd"/>
+      <w:r>
+        <w:rPr>
+          <w:rFonts w:ascii="Times New Roman" w:hAnsi="Times New Roman" w:cs="Times New Roman"/>
           <w:sz w:val="28"/>
           <w:szCs w:val="28"/>
         </w:rPr>
         <w:t xml:space="preserve"> </w:t>
       </w:r>
-      <w:r>
-        <w:rPr>
-          <w:rFonts w:ascii="Times New Roman" w:hAnsi="Times New Roman" w:cs="Times New Roman"/>
-          <w:sz w:val="28"/>
-          <w:szCs w:val="28"/>
-        </w:rPr>
-        <w:t xml:space="preserve">: Allows us to use the component inside the html .Our custom html element. It decides how we want to insert the component to our html code.The </w:t>
+      <w:proofErr w:type="spellStart"/>
+      <w:r>
+        <w:rPr>
+          <w:rFonts w:ascii="Times New Roman" w:hAnsi="Times New Roman" w:cs="Times New Roman"/>
+          <w:sz w:val="28"/>
+          <w:szCs w:val="28"/>
+        </w:rPr>
+        <w:t>stylesUrl</w:t>
+      </w:r>
+      <w:proofErr w:type="spellEnd"/>
+      <w:r>
+        <w:rPr>
+          <w:rFonts w:ascii="Times New Roman" w:hAnsi="Times New Roman" w:cs="Times New Roman"/>
+          <w:sz w:val="28"/>
+          <w:szCs w:val="28"/>
+        </w:rPr>
+        <w:t xml:space="preserve"> is optional not the </w:t>
+      </w:r>
+      <w:proofErr w:type="spellStart"/>
+      <w:r>
+        <w:rPr>
+          <w:rFonts w:ascii="Times New Roman" w:hAnsi="Times New Roman" w:cs="Times New Roman"/>
+          <w:sz w:val="28"/>
+          <w:szCs w:val="28"/>
+        </w:rPr>
+        <w:t>template.It</w:t>
+      </w:r>
+      <w:proofErr w:type="spellEnd"/>
+      <w:r>
+        <w:rPr>
+          <w:rFonts w:ascii="Times New Roman" w:hAnsi="Times New Roman" w:cs="Times New Roman"/>
+          <w:sz w:val="28"/>
+          <w:szCs w:val="28"/>
+        </w:rPr>
+        <w:t xml:space="preserve"> is array so, we can use multiple files here for the </w:t>
+      </w:r>
+      <w:proofErr w:type="spellStart"/>
+      <w:r>
+        <w:rPr>
+          <w:rFonts w:ascii="Times New Roman" w:hAnsi="Times New Roman" w:cs="Times New Roman"/>
+          <w:sz w:val="28"/>
+          <w:szCs w:val="28"/>
+        </w:rPr>
+        <w:t>css</w:t>
+      </w:r>
+      <w:proofErr w:type="spellEnd"/>
+      <w:r>
+        <w:rPr>
+          <w:rFonts w:ascii="Times New Roman" w:hAnsi="Times New Roman" w:cs="Times New Roman"/>
+          <w:sz w:val="28"/>
+          <w:szCs w:val="28"/>
+        </w:rPr>
+        <w:t>.</w:t>
+      </w:r>
+    </w:p>
+    <w:p>
+      <w:pPr>
+        <w:rPr>
+          <w:rFonts w:ascii="Times New Roman" w:hAnsi="Times New Roman" w:cs="Times New Roman"/>
+          <w:b/>
+          <w:sz w:val="28"/>
+          <w:szCs w:val="28"/>
+        </w:rPr>
+      </w:pPr>
+      <w:proofErr w:type="gramStart"/>
+      <w:r>
+        <w:rPr>
+          <w:rFonts w:ascii="Times New Roman" w:hAnsi="Times New Roman" w:cs="Times New Roman"/>
+          <w:b/>
+          <w:sz w:val="28"/>
+          <w:szCs w:val="28"/>
+        </w:rPr>
+        <w:t xml:space="preserve">Selector </w:t>
+      </w:r>
+      <w:r>
+        <w:rPr>
+          <w:rFonts w:ascii="Times New Roman" w:hAnsi="Times New Roman" w:cs="Times New Roman"/>
+          <w:sz w:val="28"/>
+          <w:szCs w:val="28"/>
+        </w:rPr>
+        <w:t>:</w:t>
+      </w:r>
+      <w:proofErr w:type="gramEnd"/>
+      <w:r>
+        <w:rPr>
+          <w:rFonts w:ascii="Times New Roman" w:hAnsi="Times New Roman" w:cs="Times New Roman"/>
+          <w:sz w:val="28"/>
+          <w:szCs w:val="28"/>
+        </w:rPr>
+        <w:t xml:space="preserve"> Allows us to use the component inside the html .Our custom html element. It decides how we want to insert the component to our html </w:t>
+      </w:r>
+      <w:proofErr w:type="spellStart"/>
+      <w:r>
+        <w:rPr>
+          <w:rFonts w:ascii="Times New Roman" w:hAnsi="Times New Roman" w:cs="Times New Roman"/>
+          <w:sz w:val="28"/>
+          <w:szCs w:val="28"/>
+        </w:rPr>
+        <w:t>code.The</w:t>
+      </w:r>
+      <w:proofErr w:type="spellEnd"/>
+      <w:r>
+        <w:rPr>
+          <w:rFonts w:ascii="Times New Roman" w:hAnsi="Times New Roman" w:cs="Times New Roman"/>
+          <w:sz w:val="28"/>
+          <w:szCs w:val="28"/>
+        </w:rPr>
+        <w:t xml:space="preserve"> </w:t>
       </w:r>
       <w:r>
         <w:rPr>
@@ -539,16 +1012,71 @@
           <w:sz w:val="28"/>
           <w:szCs w:val="28"/>
         </w:rPr>
-        <w:t xml:space="preserve">here refers to the html element app-root.It tells the angular 2 what to do when it enconter’s this </w:t>
-      </w:r>
-      <w:r>
-        <w:rPr>
-          <w:rFonts w:ascii="Times New Roman" w:hAnsi="Times New Roman" w:cs="Times New Roman"/>
-          <w:b/>
-          <w:sz w:val="28"/>
-          <w:szCs w:val="28"/>
-        </w:rPr>
-        <w:t xml:space="preserve"> app-root </w:t>
+        <w:t>here refers to the html element app-</w:t>
+      </w:r>
+      <w:proofErr w:type="spellStart"/>
+      <w:r>
+        <w:rPr>
+          <w:rFonts w:ascii="Times New Roman" w:hAnsi="Times New Roman" w:cs="Times New Roman"/>
+          <w:sz w:val="28"/>
+          <w:szCs w:val="28"/>
+        </w:rPr>
+        <w:t>root.It</w:t>
+      </w:r>
+      <w:proofErr w:type="spellEnd"/>
+      <w:r>
+        <w:rPr>
+          <w:rFonts w:ascii="Times New Roman" w:hAnsi="Times New Roman" w:cs="Times New Roman"/>
+          <w:sz w:val="28"/>
+          <w:szCs w:val="28"/>
+        </w:rPr>
+        <w:t xml:space="preserve"> tells the angular 2 what to do when it </w:t>
+      </w:r>
+      <w:proofErr w:type="spellStart"/>
+      <w:r>
+        <w:rPr>
+          <w:rFonts w:ascii="Times New Roman" w:hAnsi="Times New Roman" w:cs="Times New Roman"/>
+          <w:sz w:val="28"/>
+          <w:szCs w:val="28"/>
+        </w:rPr>
+        <w:t>enconter’s</w:t>
+      </w:r>
+      <w:proofErr w:type="spellEnd"/>
+      <w:r>
+        <w:rPr>
+          <w:rFonts w:ascii="Times New Roman" w:hAnsi="Times New Roman" w:cs="Times New Roman"/>
+          <w:sz w:val="28"/>
+          <w:szCs w:val="28"/>
+        </w:rPr>
+        <w:t xml:space="preserve"> </w:t>
+      </w:r>
+      <w:proofErr w:type="gramStart"/>
+      <w:r>
+        <w:rPr>
+          <w:rFonts w:ascii="Times New Roman" w:hAnsi="Times New Roman" w:cs="Times New Roman"/>
+          <w:sz w:val="28"/>
+          <w:szCs w:val="28"/>
+        </w:rPr>
+        <w:t xml:space="preserve">this </w:t>
+      </w:r>
+      <w:r>
+        <w:rPr>
+          <w:rFonts w:ascii="Times New Roman" w:hAnsi="Times New Roman" w:cs="Times New Roman"/>
+          <w:b/>
+          <w:sz w:val="28"/>
+          <w:szCs w:val="28"/>
+        </w:rPr>
+        <w:t xml:space="preserve"> app</w:t>
+      </w:r>
+      <w:proofErr w:type="gramEnd"/>
+      <w:r>
+        <w:rPr>
+          <w:rFonts w:ascii="Times New Roman" w:hAnsi="Times New Roman" w:cs="Times New Roman"/>
+          <w:b/>
+          <w:sz w:val="28"/>
+          <w:szCs w:val="28"/>
+        </w:rPr>
+        <w:t xml:space="preserve">-root </w:t>
       </w:r>
       <w:r>
         <w:rPr>
@@ -584,24 +1112,45 @@
           <w:sz w:val="28"/>
           <w:szCs w:val="28"/>
         </w:rPr>
-        <w:t>Different ways the selector are used :</w:t>
-      </w:r>
-    </w:p>
-    <w:p>
-      <w:pPr>
-        <w:rPr>
-          <w:rFonts w:ascii="Times New Roman" w:hAnsi="Times New Roman" w:cs="Times New Roman"/>
-          <w:sz w:val="28"/>
-          <w:szCs w:val="28"/>
-        </w:rPr>
-      </w:pPr>
-      <w:r>
-        <w:rPr>
-          <w:rFonts w:ascii="Times New Roman" w:hAnsi="Times New Roman" w:cs="Times New Roman"/>
-          <w:sz w:val="28"/>
-          <w:szCs w:val="28"/>
-        </w:rPr>
-        <w:t>a)</w:t>
+        <w:t xml:space="preserve">Different ways the selector are </w:t>
+      </w:r>
+      <w:proofErr w:type="gramStart"/>
+      <w:r>
+        <w:rPr>
+          <w:rFonts w:ascii="Times New Roman" w:hAnsi="Times New Roman" w:cs="Times New Roman"/>
+          <w:b/>
+          <w:sz w:val="28"/>
+          <w:szCs w:val="28"/>
+        </w:rPr>
+        <w:t>used :</w:t>
+      </w:r>
+      <w:proofErr w:type="gramEnd"/>
+    </w:p>
+    <w:p>
+      <w:pPr>
+        <w:rPr>
+          <w:rFonts w:ascii="Times New Roman" w:hAnsi="Times New Roman" w:cs="Times New Roman"/>
+          <w:sz w:val="28"/>
+          <w:szCs w:val="28"/>
+        </w:rPr>
+      </w:pPr>
+      <w:proofErr w:type="gramStart"/>
+      <w:r>
+        <w:rPr>
+          <w:rFonts w:ascii="Times New Roman" w:hAnsi="Times New Roman" w:cs="Times New Roman"/>
+          <w:sz w:val="28"/>
+          <w:szCs w:val="28"/>
+        </w:rPr>
+        <w:t>a</w:t>
+      </w:r>
+      <w:proofErr w:type="gramEnd"/>
+      <w:r>
+        <w:rPr>
+          <w:rFonts w:ascii="Times New Roman" w:hAnsi="Times New Roman" w:cs="Times New Roman"/>
+          <w:sz w:val="28"/>
+          <w:szCs w:val="28"/>
+        </w:rPr>
+        <w:t>)</w:t>
       </w:r>
       <w:r>
         <w:rPr>
@@ -652,7 +1201,25 @@
           <w:sz w:val="28"/>
           <w:szCs w:val="28"/>
         </w:rPr>
-        <w:t xml:space="preserve"> – This is used when we are using the app-root as an class of html element.ex : &lt;span class=”app-root”&gt;&lt;/span&gt;</w:t>
+        <w:t xml:space="preserve"> – This is used when we are using the app-root as an class of html </w:t>
+      </w:r>
+      <w:proofErr w:type="spellStart"/>
+      <w:r>
+        <w:rPr>
+          <w:rFonts w:ascii="Times New Roman" w:hAnsi="Times New Roman" w:cs="Times New Roman"/>
+          <w:sz w:val="28"/>
+          <w:szCs w:val="28"/>
+        </w:rPr>
+        <w:t>element.ex</w:t>
+      </w:r>
+      <w:proofErr w:type="spellEnd"/>
+      <w:r>
+        <w:rPr>
+          <w:rFonts w:ascii="Times New Roman" w:hAnsi="Times New Roman" w:cs="Times New Roman"/>
+          <w:sz w:val="28"/>
+          <w:szCs w:val="28"/>
+        </w:rPr>
+        <w:t xml:space="preserve"> : &lt;span class=”app-root”&gt;&lt;/span&gt;</w:t>
       </w:r>
     </w:p>
     <w:p>
@@ -710,31 +1277,77 @@
           <w:szCs w:val="28"/>
         </w:rPr>
       </w:pPr>
-      <w:r>
-        <w:rPr>
-          <w:rFonts w:ascii="Times New Roman" w:hAnsi="Times New Roman" w:cs="Times New Roman"/>
-          <w:sz w:val="28"/>
-          <w:szCs w:val="28"/>
-        </w:rPr>
-        <w:t>Note : Angular 2 use the components to render our web application.each component not only contains the typescript but also have some html to display.</w:t>
-      </w:r>
-    </w:p>
-    <w:p>
-      <w:pPr>
-        <w:rPr>
-          <w:rFonts w:ascii="Times New Roman" w:hAnsi="Times New Roman" w:cs="Times New Roman"/>
-          <w:b/>
-          <w:sz w:val="28"/>
-          <w:szCs w:val="28"/>
-        </w:rPr>
-      </w:pPr>
-      <w:r>
-        <w:rPr>
-          <w:rFonts w:ascii="Times New Roman" w:hAnsi="Times New Roman" w:cs="Times New Roman"/>
-          <w:sz w:val="28"/>
-          <w:szCs w:val="28"/>
-        </w:rPr>
-        <w:t xml:space="preserve">Template of AppComponent is stored in </w:t>
+      <w:proofErr w:type="gramStart"/>
+      <w:r>
+        <w:rPr>
+          <w:rFonts w:ascii="Times New Roman" w:hAnsi="Times New Roman" w:cs="Times New Roman"/>
+          <w:sz w:val="28"/>
+          <w:szCs w:val="28"/>
+        </w:rPr>
+        <w:t>Note :</w:t>
+      </w:r>
+      <w:proofErr w:type="gramEnd"/>
+      <w:r>
+        <w:rPr>
+          <w:rFonts w:ascii="Times New Roman" w:hAnsi="Times New Roman" w:cs="Times New Roman"/>
+          <w:sz w:val="28"/>
+          <w:szCs w:val="28"/>
+        </w:rPr>
+        <w:t xml:space="preserve"> Angular 2 use the components to render our web </w:t>
+      </w:r>
+      <w:proofErr w:type="spellStart"/>
+      <w:r>
+        <w:rPr>
+          <w:rFonts w:ascii="Times New Roman" w:hAnsi="Times New Roman" w:cs="Times New Roman"/>
+          <w:sz w:val="28"/>
+          <w:szCs w:val="28"/>
+        </w:rPr>
+        <w:t>application.each</w:t>
+      </w:r>
+      <w:proofErr w:type="spellEnd"/>
+      <w:r>
+        <w:rPr>
+          <w:rFonts w:ascii="Times New Roman" w:hAnsi="Times New Roman" w:cs="Times New Roman"/>
+          <w:sz w:val="28"/>
+          <w:szCs w:val="28"/>
+        </w:rPr>
+        <w:t xml:space="preserve"> component not only contains the typescript but also have some html to display.</w:t>
+      </w:r>
+    </w:p>
+    <w:p>
+      <w:pPr>
+        <w:rPr>
+          <w:rFonts w:ascii="Times New Roman" w:hAnsi="Times New Roman" w:cs="Times New Roman"/>
+          <w:b/>
+          <w:sz w:val="28"/>
+          <w:szCs w:val="28"/>
+        </w:rPr>
+      </w:pPr>
+      <w:r>
+        <w:rPr>
+          <w:rFonts w:ascii="Times New Roman" w:hAnsi="Times New Roman" w:cs="Times New Roman"/>
+          <w:sz w:val="28"/>
+          <w:szCs w:val="28"/>
+        </w:rPr>
+        <w:t xml:space="preserve">Template of </w:t>
+      </w:r>
+      <w:proofErr w:type="spellStart"/>
+      <w:r>
+        <w:rPr>
+          <w:rFonts w:ascii="Times New Roman" w:hAnsi="Times New Roman" w:cs="Times New Roman"/>
+          <w:sz w:val="28"/>
+          <w:szCs w:val="28"/>
+        </w:rPr>
+        <w:t>AppComponent</w:t>
+      </w:r>
+      <w:proofErr w:type="spellEnd"/>
+      <w:r>
+        <w:rPr>
+          <w:rFonts w:ascii="Times New Roman" w:hAnsi="Times New Roman" w:cs="Times New Roman"/>
+          <w:sz w:val="28"/>
+          <w:szCs w:val="28"/>
+        </w:rPr>
+        <w:t xml:space="preserve"> is stored in </w:t>
       </w:r>
       <w:r>
         <w:rPr>
@@ -754,13 +1367,105 @@
           <w:szCs w:val="28"/>
         </w:rPr>
       </w:pPr>
-      <w:r>
-        <w:rPr>
-          <w:rFonts w:ascii="Times New Roman" w:hAnsi="Times New Roman" w:cs="Times New Roman"/>
-          <w:sz w:val="28"/>
-          <w:szCs w:val="28"/>
-        </w:rPr>
-        <w:t>Css of  AppComponent is stored in app.component.css.It is array type means it can contain more then one css.</w:t>
+      <w:proofErr w:type="spellStart"/>
+      <w:r>
+        <w:rPr>
+          <w:rFonts w:ascii="Times New Roman" w:hAnsi="Times New Roman" w:cs="Times New Roman"/>
+          <w:sz w:val="28"/>
+          <w:szCs w:val="28"/>
+        </w:rPr>
+        <w:t>Css</w:t>
+      </w:r>
+      <w:proofErr w:type="spellEnd"/>
+      <w:r>
+        <w:rPr>
+          <w:rFonts w:ascii="Times New Roman" w:hAnsi="Times New Roman" w:cs="Times New Roman"/>
+          <w:sz w:val="28"/>
+          <w:szCs w:val="28"/>
+        </w:rPr>
+        <w:t xml:space="preserve"> </w:t>
+      </w:r>
+      <w:proofErr w:type="gramStart"/>
+      <w:r>
+        <w:rPr>
+          <w:rFonts w:ascii="Times New Roman" w:hAnsi="Times New Roman" w:cs="Times New Roman"/>
+          <w:sz w:val="28"/>
+          <w:szCs w:val="28"/>
+        </w:rPr>
+        <w:t xml:space="preserve">of  </w:t>
+      </w:r>
+      <w:proofErr w:type="spellStart"/>
+      <w:r>
+        <w:rPr>
+          <w:rFonts w:ascii="Times New Roman" w:hAnsi="Times New Roman" w:cs="Times New Roman"/>
+          <w:sz w:val="28"/>
+          <w:szCs w:val="28"/>
+        </w:rPr>
+        <w:t>AppComponent</w:t>
+      </w:r>
+      <w:proofErr w:type="spellEnd"/>
+      <w:proofErr w:type="gramEnd"/>
+      <w:r>
+        <w:rPr>
+          <w:rFonts w:ascii="Times New Roman" w:hAnsi="Times New Roman" w:cs="Times New Roman"/>
+          <w:sz w:val="28"/>
+          <w:szCs w:val="28"/>
+        </w:rPr>
+        <w:t xml:space="preserve"> is stored in </w:t>
+      </w:r>
+      <w:proofErr w:type="spellStart"/>
+      <w:r>
+        <w:rPr>
+          <w:rFonts w:ascii="Times New Roman" w:hAnsi="Times New Roman" w:cs="Times New Roman"/>
+          <w:sz w:val="28"/>
+          <w:szCs w:val="28"/>
+        </w:rPr>
+        <w:t>app.component.css.It</w:t>
+      </w:r>
+      <w:proofErr w:type="spellEnd"/>
+      <w:r>
+        <w:rPr>
+          <w:rFonts w:ascii="Times New Roman" w:hAnsi="Times New Roman" w:cs="Times New Roman"/>
+          <w:sz w:val="28"/>
+          <w:szCs w:val="28"/>
+        </w:rPr>
+        <w:t xml:space="preserve"> is array type means it can contain more </w:t>
+      </w:r>
+      <w:proofErr w:type="spellStart"/>
+      <w:r>
+        <w:rPr>
+          <w:rFonts w:ascii="Times New Roman" w:hAnsi="Times New Roman" w:cs="Times New Roman"/>
+          <w:sz w:val="28"/>
+          <w:szCs w:val="28"/>
+        </w:rPr>
+        <w:t>then</w:t>
+      </w:r>
+      <w:proofErr w:type="spellEnd"/>
+      <w:r>
+        <w:rPr>
+          <w:rFonts w:ascii="Times New Roman" w:hAnsi="Times New Roman" w:cs="Times New Roman"/>
+          <w:sz w:val="28"/>
+          <w:szCs w:val="28"/>
+        </w:rPr>
+        <w:t xml:space="preserve"> one </w:t>
+      </w:r>
+      <w:proofErr w:type="spellStart"/>
+      <w:r>
+        <w:rPr>
+          <w:rFonts w:ascii="Times New Roman" w:hAnsi="Times New Roman" w:cs="Times New Roman"/>
+          <w:sz w:val="28"/>
+          <w:szCs w:val="28"/>
+        </w:rPr>
+        <w:t>css</w:t>
+      </w:r>
+      <w:proofErr w:type="spellEnd"/>
+      <w:r>
+        <w:rPr>
+          <w:rFonts w:ascii="Times New Roman" w:hAnsi="Times New Roman" w:cs="Times New Roman"/>
+          <w:sz w:val="28"/>
+          <w:szCs w:val="28"/>
+        </w:rPr>
+        <w:t>.</w:t>
       </w:r>
     </w:p>
     <w:p>
@@ -813,7 +1518,25 @@
           <w:sz w:val="28"/>
           <w:szCs w:val="28"/>
         </w:rPr>
-        <w:t xml:space="preserve">  {{title}}</w:t>
+        <w:t xml:space="preserve">  {{</w:t>
+      </w:r>
+      <w:proofErr w:type="gramStart"/>
+      <w:r>
+        <w:rPr>
+          <w:rFonts w:ascii="Times New Roman" w:hAnsi="Times New Roman" w:cs="Times New Roman"/>
+          <w:sz w:val="28"/>
+          <w:szCs w:val="28"/>
+        </w:rPr>
+        <w:t>title</w:t>
+      </w:r>
+      <w:proofErr w:type="gramEnd"/>
+      <w:r>
+        <w:rPr>
+          <w:rFonts w:ascii="Times New Roman" w:hAnsi="Times New Roman" w:cs="Times New Roman"/>
+          <w:sz w:val="28"/>
+          <w:szCs w:val="28"/>
+        </w:rPr>
+        <w:t>}}</w:t>
       </w:r>
     </w:p>
     <w:p>
@@ -847,7 +1570,61 @@
           <w:sz w:val="28"/>
           <w:szCs w:val="28"/>
         </w:rPr>
-        <w:t>{{}} is known as the string interpolation.It can display any property of our component dynamically.Here title is the property of the AppComponent class.</w:t>
+        <w:t xml:space="preserve">{{}} is known as the string </w:t>
+      </w:r>
+      <w:proofErr w:type="spellStart"/>
+      <w:r>
+        <w:rPr>
+          <w:rFonts w:ascii="Times New Roman" w:hAnsi="Times New Roman" w:cs="Times New Roman"/>
+          <w:sz w:val="28"/>
+          <w:szCs w:val="28"/>
+        </w:rPr>
+        <w:t>interpolation.It</w:t>
+      </w:r>
+      <w:proofErr w:type="spellEnd"/>
+      <w:r>
+        <w:rPr>
+          <w:rFonts w:ascii="Times New Roman" w:hAnsi="Times New Roman" w:cs="Times New Roman"/>
+          <w:sz w:val="28"/>
+          <w:szCs w:val="28"/>
+        </w:rPr>
+        <w:t xml:space="preserve"> can display any property of our component </w:t>
+      </w:r>
+      <w:proofErr w:type="spellStart"/>
+      <w:r>
+        <w:rPr>
+          <w:rFonts w:ascii="Times New Roman" w:hAnsi="Times New Roman" w:cs="Times New Roman"/>
+          <w:sz w:val="28"/>
+          <w:szCs w:val="28"/>
+        </w:rPr>
+        <w:t>dynamically.Here</w:t>
+      </w:r>
+      <w:proofErr w:type="spellEnd"/>
+      <w:r>
+        <w:rPr>
+          <w:rFonts w:ascii="Times New Roman" w:hAnsi="Times New Roman" w:cs="Times New Roman"/>
+          <w:sz w:val="28"/>
+          <w:szCs w:val="28"/>
+        </w:rPr>
+        <w:t xml:space="preserve"> title is the property of the </w:t>
+      </w:r>
+      <w:proofErr w:type="spellStart"/>
+      <w:r>
+        <w:rPr>
+          <w:rFonts w:ascii="Times New Roman" w:hAnsi="Times New Roman" w:cs="Times New Roman"/>
+          <w:sz w:val="28"/>
+          <w:szCs w:val="28"/>
+        </w:rPr>
+        <w:t>AppComponent</w:t>
+      </w:r>
+      <w:proofErr w:type="spellEnd"/>
+      <w:r>
+        <w:rPr>
+          <w:rFonts w:ascii="Times New Roman" w:hAnsi="Times New Roman" w:cs="Times New Roman"/>
+          <w:sz w:val="28"/>
+          <w:szCs w:val="28"/>
+        </w:rPr>
+        <w:t xml:space="preserve"> class.</w:t>
       </w:r>
     </w:p>
     <w:p>
@@ -891,75 +1668,225 @@
           <w:sz w:val="28"/>
           <w:szCs w:val="28"/>
         </w:rPr>
-        <w:t>The different files are :</w:t>
-      </w:r>
-    </w:p>
-    <w:p>
-      <w:pPr>
-        <w:rPr>
-          <w:rFonts w:ascii="Times New Roman" w:hAnsi="Times New Roman" w:cs="Times New Roman"/>
-          <w:sz w:val="28"/>
-          <w:szCs w:val="28"/>
-        </w:rPr>
-      </w:pPr>
-      <w:r>
-        <w:rPr>
-          <w:rFonts w:ascii="Times New Roman" w:hAnsi="Times New Roman" w:cs="Times New Roman"/>
-          <w:sz w:val="28"/>
-          <w:szCs w:val="28"/>
-        </w:rPr>
-        <w:t>a)app.component.html – This is template for our component</w:t>
-      </w:r>
-    </w:p>
-    <w:p>
-      <w:pPr>
-        <w:rPr>
-          <w:rFonts w:ascii="Times New Roman" w:hAnsi="Times New Roman" w:cs="Times New Roman"/>
-          <w:sz w:val="28"/>
-          <w:szCs w:val="28"/>
-        </w:rPr>
-      </w:pPr>
-      <w:r>
-        <w:rPr>
-          <w:rFonts w:ascii="Times New Roman" w:hAnsi="Times New Roman" w:cs="Times New Roman"/>
-          <w:sz w:val="28"/>
-          <w:szCs w:val="28"/>
-        </w:rPr>
-        <w:t>b)app.component.css – This is css for out component</w:t>
-      </w:r>
-    </w:p>
-    <w:p>
-      <w:pPr>
-        <w:rPr>
-          <w:rFonts w:ascii="Times New Roman" w:hAnsi="Times New Roman" w:cs="Times New Roman"/>
-          <w:sz w:val="28"/>
-          <w:szCs w:val="28"/>
-        </w:rPr>
-      </w:pPr>
-      <w:r>
-        <w:rPr>
-          <w:rFonts w:ascii="Times New Roman" w:hAnsi="Times New Roman" w:cs="Times New Roman"/>
-          <w:sz w:val="28"/>
-          <w:szCs w:val="28"/>
-        </w:rPr>
-        <w:t>c)app.component..ts – This is out component file with ts extension that is typescript.</w:t>
-      </w:r>
-    </w:p>
-    <w:p>
-      <w:pPr>
-        <w:rPr>
-          <w:rFonts w:ascii="Times New Roman" w:hAnsi="Times New Roman" w:cs="Times New Roman"/>
-          <w:sz w:val="28"/>
-          <w:szCs w:val="28"/>
-        </w:rPr>
-      </w:pPr>
-      <w:r>
-        <w:rPr>
-          <w:rFonts w:ascii="Times New Roman" w:hAnsi="Times New Roman" w:cs="Times New Roman"/>
-          <w:sz w:val="28"/>
-          <w:szCs w:val="28"/>
-        </w:rPr>
-        <w:t>d)index.ts – This file keeps trak of all the files present inside the app fiolder. So, that the export from our folder can be easier.</w:t>
+        <w:t xml:space="preserve">The different files </w:t>
+      </w:r>
+      <w:proofErr w:type="gramStart"/>
+      <w:r>
+        <w:rPr>
+          <w:rFonts w:ascii="Times New Roman" w:hAnsi="Times New Roman" w:cs="Times New Roman"/>
+          <w:sz w:val="28"/>
+          <w:szCs w:val="28"/>
+        </w:rPr>
+        <w:t>are :</w:t>
+      </w:r>
+      <w:proofErr w:type="gramEnd"/>
+    </w:p>
+    <w:p>
+      <w:pPr>
+        <w:rPr>
+          <w:rFonts w:ascii="Times New Roman" w:hAnsi="Times New Roman" w:cs="Times New Roman"/>
+          <w:sz w:val="28"/>
+          <w:szCs w:val="28"/>
+        </w:rPr>
+      </w:pPr>
+      <w:proofErr w:type="gramStart"/>
+      <w:r>
+        <w:rPr>
+          <w:rFonts w:ascii="Times New Roman" w:hAnsi="Times New Roman" w:cs="Times New Roman"/>
+          <w:sz w:val="28"/>
+          <w:szCs w:val="28"/>
+        </w:rPr>
+        <w:t>a)app.component.html</w:t>
+      </w:r>
+      <w:proofErr w:type="gramEnd"/>
+      <w:r>
+        <w:rPr>
+          <w:rFonts w:ascii="Times New Roman" w:hAnsi="Times New Roman" w:cs="Times New Roman"/>
+          <w:sz w:val="28"/>
+          <w:szCs w:val="28"/>
+        </w:rPr>
+        <w:t xml:space="preserve"> – This is template for our component</w:t>
+      </w:r>
+    </w:p>
+    <w:p>
+      <w:pPr>
+        <w:rPr>
+          <w:rFonts w:ascii="Times New Roman" w:hAnsi="Times New Roman" w:cs="Times New Roman"/>
+          <w:sz w:val="28"/>
+          <w:szCs w:val="28"/>
+        </w:rPr>
+      </w:pPr>
+      <w:proofErr w:type="gramStart"/>
+      <w:r>
+        <w:rPr>
+          <w:rFonts w:ascii="Times New Roman" w:hAnsi="Times New Roman" w:cs="Times New Roman"/>
+          <w:sz w:val="28"/>
+          <w:szCs w:val="28"/>
+        </w:rPr>
+        <w:t>b)app.component.css</w:t>
+      </w:r>
+      <w:proofErr w:type="gramEnd"/>
+      <w:r>
+        <w:rPr>
+          <w:rFonts w:ascii="Times New Roman" w:hAnsi="Times New Roman" w:cs="Times New Roman"/>
+          <w:sz w:val="28"/>
+          <w:szCs w:val="28"/>
+        </w:rPr>
+        <w:t xml:space="preserve"> – This is </w:t>
+      </w:r>
+      <w:proofErr w:type="spellStart"/>
+      <w:r>
+        <w:rPr>
+          <w:rFonts w:ascii="Times New Roman" w:hAnsi="Times New Roman" w:cs="Times New Roman"/>
+          <w:sz w:val="28"/>
+          <w:szCs w:val="28"/>
+        </w:rPr>
+        <w:t>css</w:t>
+      </w:r>
+      <w:proofErr w:type="spellEnd"/>
+      <w:r>
+        <w:rPr>
+          <w:rFonts w:ascii="Times New Roman" w:hAnsi="Times New Roman" w:cs="Times New Roman"/>
+          <w:sz w:val="28"/>
+          <w:szCs w:val="28"/>
+        </w:rPr>
+        <w:t xml:space="preserve"> for out component</w:t>
+      </w:r>
+    </w:p>
+    <w:p>
+      <w:pPr>
+        <w:rPr>
+          <w:rFonts w:ascii="Times New Roman" w:hAnsi="Times New Roman" w:cs="Times New Roman"/>
+          <w:sz w:val="28"/>
+          <w:szCs w:val="28"/>
+        </w:rPr>
+      </w:pPr>
+      <w:proofErr w:type="gramStart"/>
+      <w:r>
+        <w:rPr>
+          <w:rFonts w:ascii="Times New Roman" w:hAnsi="Times New Roman" w:cs="Times New Roman"/>
+          <w:sz w:val="28"/>
+          <w:szCs w:val="28"/>
+        </w:rPr>
+        <w:t>c)app.component</w:t>
+      </w:r>
+      <w:proofErr w:type="gramEnd"/>
+      <w:r>
+        <w:rPr>
+          <w:rFonts w:ascii="Times New Roman" w:hAnsi="Times New Roman" w:cs="Times New Roman"/>
+          <w:sz w:val="28"/>
+          <w:szCs w:val="28"/>
+        </w:rPr>
+        <w:t>..</w:t>
+      </w:r>
+      <w:proofErr w:type="spellStart"/>
+      <w:r>
+        <w:rPr>
+          <w:rFonts w:ascii="Times New Roman" w:hAnsi="Times New Roman" w:cs="Times New Roman"/>
+          <w:sz w:val="28"/>
+          <w:szCs w:val="28"/>
+        </w:rPr>
+        <w:t>ts</w:t>
+      </w:r>
+      <w:proofErr w:type="spellEnd"/>
+      <w:r>
+        <w:rPr>
+          <w:rFonts w:ascii="Times New Roman" w:hAnsi="Times New Roman" w:cs="Times New Roman"/>
+          <w:sz w:val="28"/>
+          <w:szCs w:val="28"/>
+        </w:rPr>
+        <w:t xml:space="preserve"> – This is out component file with </w:t>
+      </w:r>
+      <w:proofErr w:type="spellStart"/>
+      <w:r>
+        <w:rPr>
+          <w:rFonts w:ascii="Times New Roman" w:hAnsi="Times New Roman" w:cs="Times New Roman"/>
+          <w:sz w:val="28"/>
+          <w:szCs w:val="28"/>
+        </w:rPr>
+        <w:t>ts</w:t>
+      </w:r>
+      <w:proofErr w:type="spellEnd"/>
+      <w:r>
+        <w:rPr>
+          <w:rFonts w:ascii="Times New Roman" w:hAnsi="Times New Roman" w:cs="Times New Roman"/>
+          <w:sz w:val="28"/>
+          <w:szCs w:val="28"/>
+        </w:rPr>
+        <w:t xml:space="preserve"> extension that is typescript.</w:t>
+      </w:r>
+    </w:p>
+    <w:p>
+      <w:pPr>
+        <w:rPr>
+          <w:rFonts w:ascii="Times New Roman" w:hAnsi="Times New Roman" w:cs="Times New Roman"/>
+          <w:sz w:val="28"/>
+          <w:szCs w:val="28"/>
+        </w:rPr>
+      </w:pPr>
+      <w:proofErr w:type="gramStart"/>
+      <w:r>
+        <w:rPr>
+          <w:rFonts w:ascii="Times New Roman" w:hAnsi="Times New Roman" w:cs="Times New Roman"/>
+          <w:sz w:val="28"/>
+          <w:szCs w:val="28"/>
+        </w:rPr>
+        <w:t>d)</w:t>
+      </w:r>
+      <w:proofErr w:type="spellStart"/>
+      <w:r>
+        <w:rPr>
+          <w:rFonts w:ascii="Times New Roman" w:hAnsi="Times New Roman" w:cs="Times New Roman"/>
+          <w:sz w:val="28"/>
+          <w:szCs w:val="28"/>
+        </w:rPr>
+        <w:t>index.ts</w:t>
+      </w:r>
+      <w:proofErr w:type="spellEnd"/>
+      <w:proofErr w:type="gramEnd"/>
+      <w:r>
+        <w:rPr>
+          <w:rFonts w:ascii="Times New Roman" w:hAnsi="Times New Roman" w:cs="Times New Roman"/>
+          <w:sz w:val="28"/>
+          <w:szCs w:val="28"/>
+        </w:rPr>
+        <w:t xml:space="preserve"> – This file keeps </w:t>
+      </w:r>
+      <w:proofErr w:type="spellStart"/>
+      <w:r>
+        <w:rPr>
+          <w:rFonts w:ascii="Times New Roman" w:hAnsi="Times New Roman" w:cs="Times New Roman"/>
+          <w:sz w:val="28"/>
+          <w:szCs w:val="28"/>
+        </w:rPr>
+        <w:t>trak</w:t>
+      </w:r>
+      <w:proofErr w:type="spellEnd"/>
+      <w:r>
+        <w:rPr>
+          <w:rFonts w:ascii="Times New Roman" w:hAnsi="Times New Roman" w:cs="Times New Roman"/>
+          <w:sz w:val="28"/>
+          <w:szCs w:val="28"/>
+        </w:rPr>
+        <w:t xml:space="preserve"> of all the files present inside the app </w:t>
+      </w:r>
+      <w:proofErr w:type="spellStart"/>
+      <w:r>
+        <w:rPr>
+          <w:rFonts w:ascii="Times New Roman" w:hAnsi="Times New Roman" w:cs="Times New Roman"/>
+          <w:sz w:val="28"/>
+          <w:szCs w:val="28"/>
+        </w:rPr>
+        <w:t>fiolder</w:t>
+      </w:r>
+      <w:proofErr w:type="spellEnd"/>
+      <w:r>
+        <w:rPr>
+          <w:rFonts w:ascii="Times New Roman" w:hAnsi="Times New Roman" w:cs="Times New Roman"/>
+          <w:sz w:val="28"/>
+          <w:szCs w:val="28"/>
+        </w:rPr>
+        <w:t>. So, that the export from our folder can be easier.</w:t>
       </w:r>
     </w:p>
     <w:p>
@@ -995,8 +1922,36 @@
           <w:sz w:val="28"/>
           <w:szCs w:val="28"/>
         </w:rPr>
-        <w:t>This folder contains some of the configurations which is needed for the compilation of our app. The default here is fine so, we not need to do any change here.Same for the other files. These are the files used by our cli(</w:t>
-      </w:r>
+        <w:t xml:space="preserve">This folder contains some of the configurations which is needed for the compilation of our app. The default here is fine so, we not need to do any change </w:t>
+      </w:r>
+      <w:proofErr w:type="spellStart"/>
+      <w:r>
+        <w:rPr>
+          <w:rFonts w:ascii="Times New Roman" w:hAnsi="Times New Roman" w:cs="Times New Roman"/>
+          <w:sz w:val="28"/>
+          <w:szCs w:val="28"/>
+        </w:rPr>
+        <w:t>here.Same</w:t>
+      </w:r>
+      <w:proofErr w:type="spellEnd"/>
+      <w:r>
+        <w:rPr>
+          <w:rFonts w:ascii="Times New Roman" w:hAnsi="Times New Roman" w:cs="Times New Roman"/>
+          <w:sz w:val="28"/>
+          <w:szCs w:val="28"/>
+        </w:rPr>
+        <w:t xml:space="preserve"> for the other files. These are the files used by our </w:t>
+      </w:r>
+      <w:proofErr w:type="gramStart"/>
+      <w:r>
+        <w:rPr>
+          <w:rFonts w:ascii="Times New Roman" w:hAnsi="Times New Roman" w:cs="Times New Roman"/>
+          <w:sz w:val="28"/>
+          <w:szCs w:val="28"/>
+        </w:rPr>
+        <w:t>cli(</w:t>
+      </w:r>
+      <w:proofErr w:type="gramEnd"/>
       <w:r>
         <w:rPr>
           <w:rFonts w:ascii="Times New Roman" w:hAnsi="Times New Roman" w:cs="Times New Roman"/>
@@ -1038,17 +1993,28 @@
           <w:sz w:val="28"/>
           <w:szCs w:val="28"/>
         </w:rPr>
-        <w:t>The main files are :</w:t>
-      </w:r>
-    </w:p>
-    <w:p>
-      <w:pPr>
-        <w:rPr>
-          <w:rFonts w:ascii="Times New Roman" w:hAnsi="Times New Roman" w:cs="Times New Roman"/>
-          <w:sz w:val="28"/>
-          <w:szCs w:val="28"/>
-        </w:rPr>
-      </w:pPr>
+        <w:t xml:space="preserve">The main files </w:t>
+      </w:r>
+      <w:proofErr w:type="gramStart"/>
+      <w:r>
+        <w:rPr>
+          <w:rFonts w:ascii="Times New Roman" w:hAnsi="Times New Roman" w:cs="Times New Roman"/>
+          <w:sz w:val="28"/>
+          <w:szCs w:val="28"/>
+        </w:rPr>
+        <w:t>are :</w:t>
+      </w:r>
+      <w:proofErr w:type="gramEnd"/>
+    </w:p>
+    <w:p>
+      <w:pPr>
+        <w:rPr>
+          <w:rFonts w:ascii="Times New Roman" w:hAnsi="Times New Roman" w:cs="Times New Roman"/>
+          <w:sz w:val="28"/>
+          <w:szCs w:val="28"/>
+        </w:rPr>
+      </w:pPr>
+      <w:proofErr w:type="gramStart"/>
       <w:r>
         <w:rPr>
           <w:rFonts w:ascii="Times New Roman" w:hAnsi="Times New Roman" w:cs="Times New Roman"/>
@@ -1057,6 +2023,7 @@
         </w:rPr>
         <w:t>a)</w:t>
       </w:r>
+      <w:proofErr w:type="spellStart"/>
       <w:r>
         <w:rPr>
           <w:rFonts w:ascii="Times New Roman" w:hAnsi="Times New Roman" w:cs="Times New Roman"/>
@@ -1066,6 +2033,8 @@
         </w:rPr>
         <w:t>main.ts</w:t>
       </w:r>
+      <w:proofErr w:type="spellEnd"/>
+      <w:proofErr w:type="gramEnd"/>
       <w:r>
         <w:rPr>
           <w:rFonts w:ascii="Times New Roman" w:hAnsi="Times New Roman" w:cs="Times New Roman"/>
@@ -1083,6 +2052,7 @@
           <w:szCs w:val="28"/>
         </w:rPr>
       </w:pPr>
+      <w:proofErr w:type="gramStart"/>
       <w:r>
         <w:rPr>
           <w:rFonts w:ascii="Times New Roman" w:hAnsi="Times New Roman" w:cs="Times New Roman"/>
@@ -1098,34 +2068,63 @@
           <w:sz w:val="28"/>
           <w:szCs w:val="28"/>
         </w:rPr>
-        <w:t xml:space="preserve">styles.css </w:t>
-      </w:r>
-      <w:r>
-        <w:rPr>
-          <w:rFonts w:ascii="Times New Roman" w:hAnsi="Times New Roman" w:cs="Times New Roman"/>
-          <w:sz w:val="28"/>
-          <w:szCs w:val="28"/>
-        </w:rPr>
-        <w:t xml:space="preserve"> - This file is used to apply the global css. That is applied to our whole application. While the styles applied to our app folder is applied directly to that component only.</w:t>
-      </w:r>
-    </w:p>
-    <w:p>
-      <w:pPr>
-        <w:rPr>
-          <w:rFonts w:ascii="Times New Roman" w:hAnsi="Times New Roman" w:cs="Times New Roman"/>
-          <w:sz w:val="28"/>
-          <w:szCs w:val="28"/>
-        </w:rPr>
-      </w:pPr>
-    </w:p>
-    <w:p>
-      <w:pPr>
-        <w:rPr>
-          <w:rFonts w:ascii="Times New Roman" w:hAnsi="Times New Roman" w:cs="Times New Roman"/>
-          <w:sz w:val="28"/>
-          <w:szCs w:val="28"/>
-        </w:rPr>
-      </w:pPr>
+        <w:t>styles.css</w:t>
+      </w:r>
+      <w:proofErr w:type="gramEnd"/>
+      <w:r>
+        <w:rPr>
+          <w:rFonts w:ascii="Times New Roman" w:hAnsi="Times New Roman" w:cs="Times New Roman"/>
+          <w:b/>
+          <w:sz w:val="28"/>
+          <w:szCs w:val="28"/>
+        </w:rPr>
+        <w:t xml:space="preserve"> </w:t>
+      </w:r>
+      <w:r>
+        <w:rPr>
+          <w:rFonts w:ascii="Times New Roman" w:hAnsi="Times New Roman" w:cs="Times New Roman"/>
+          <w:sz w:val="28"/>
+          <w:szCs w:val="28"/>
+        </w:rPr>
+        <w:t xml:space="preserve"> - This file is used to apply the global </w:t>
+      </w:r>
+      <w:proofErr w:type="spellStart"/>
+      <w:r>
+        <w:rPr>
+          <w:rFonts w:ascii="Times New Roman" w:hAnsi="Times New Roman" w:cs="Times New Roman"/>
+          <w:sz w:val="28"/>
+          <w:szCs w:val="28"/>
+        </w:rPr>
+        <w:t>css</w:t>
+      </w:r>
+      <w:proofErr w:type="spellEnd"/>
+      <w:r>
+        <w:rPr>
+          <w:rFonts w:ascii="Times New Roman" w:hAnsi="Times New Roman" w:cs="Times New Roman"/>
+          <w:sz w:val="28"/>
+          <w:szCs w:val="28"/>
+        </w:rPr>
+        <w:t>. That is applied to our whole application. While the styles applied to our app folder is applied directly to that component only.</w:t>
+      </w:r>
+    </w:p>
+    <w:p>
+      <w:pPr>
+        <w:rPr>
+          <w:rFonts w:ascii="Times New Roman" w:hAnsi="Times New Roman" w:cs="Times New Roman"/>
+          <w:sz w:val="28"/>
+          <w:szCs w:val="28"/>
+        </w:rPr>
+      </w:pPr>
+    </w:p>
+    <w:p>
+      <w:pPr>
+        <w:rPr>
+          <w:rFonts w:ascii="Times New Roman" w:hAnsi="Times New Roman" w:cs="Times New Roman"/>
+          <w:sz w:val="28"/>
+          <w:szCs w:val="28"/>
+        </w:rPr>
+      </w:pPr>
+      <w:proofErr w:type="gramStart"/>
       <w:r>
         <w:rPr>
           <w:rFonts w:ascii="Times New Roman" w:hAnsi="Times New Roman" w:cs="Times New Roman"/>
@@ -1141,7 +2140,37 @@
           <w:sz w:val="28"/>
           <w:szCs w:val="28"/>
         </w:rPr>
-        <w:t xml:space="preserve">angular-cli.json </w:t>
+        <w:t>angular</w:t>
+      </w:r>
+      <w:proofErr w:type="gramEnd"/>
+      <w:r>
+        <w:rPr>
+          <w:rFonts w:ascii="Times New Roman" w:hAnsi="Times New Roman" w:cs="Times New Roman"/>
+          <w:b/>
+          <w:sz w:val="28"/>
+          <w:szCs w:val="28"/>
+        </w:rPr>
+        <w:t>-</w:t>
+      </w:r>
+      <w:proofErr w:type="spellStart"/>
+      <w:r>
+        <w:rPr>
+          <w:rFonts w:ascii="Times New Roman" w:hAnsi="Times New Roman" w:cs="Times New Roman"/>
+          <w:b/>
+          <w:sz w:val="28"/>
+          <w:szCs w:val="28"/>
+        </w:rPr>
+        <w:t>cli.json</w:t>
+      </w:r>
+      <w:proofErr w:type="spellEnd"/>
+      <w:r>
+        <w:rPr>
+          <w:rFonts w:ascii="Times New Roman" w:hAnsi="Times New Roman" w:cs="Times New Roman"/>
+          <w:b/>
+          <w:sz w:val="28"/>
+          <w:szCs w:val="28"/>
+        </w:rPr>
+        <w:t xml:space="preserve"> </w:t>
       </w:r>
       <w:r>
         <w:rPr>
@@ -1160,6 +2189,7 @@
           <w:szCs w:val="28"/>
         </w:rPr>
       </w:pPr>
+      <w:proofErr w:type="gramStart"/>
       <w:r>
         <w:rPr>
           <w:rFonts w:ascii="Times New Roman" w:hAnsi="Times New Roman" w:cs="Times New Roman"/>
@@ -1168,15 +2198,27 @@
         </w:rPr>
         <w:t>4)</w:t>
       </w:r>
-      <w:r>
-        <w:rPr>
-          <w:rFonts w:ascii="Times New Roman" w:hAnsi="Times New Roman" w:cs="Times New Roman"/>
-          <w:b/>
-          <w:sz w:val="28"/>
-          <w:szCs w:val="28"/>
-        </w:rPr>
-        <w:t>node_modules</w:t>
-      </w:r>
+      <w:proofErr w:type="spellStart"/>
+      <w:r>
+        <w:rPr>
+          <w:rFonts w:ascii="Times New Roman" w:hAnsi="Times New Roman" w:cs="Times New Roman"/>
+          <w:b/>
+          <w:sz w:val="28"/>
+          <w:szCs w:val="28"/>
+        </w:rPr>
+        <w:t>node</w:t>
+      </w:r>
+      <w:proofErr w:type="gramEnd"/>
+      <w:r>
+        <w:rPr>
+          <w:rFonts w:ascii="Times New Roman" w:hAnsi="Times New Roman" w:cs="Times New Roman"/>
+          <w:b/>
+          <w:sz w:val="28"/>
+          <w:szCs w:val="28"/>
+        </w:rPr>
+        <w:t>_modules</w:t>
+      </w:r>
+      <w:proofErr w:type="spellEnd"/>
       <w:r>
         <w:rPr>
           <w:rFonts w:ascii="Times New Roman" w:hAnsi="Times New Roman" w:cs="Times New Roman"/>
@@ -1194,6 +2236,7 @@
           <w:szCs w:val="28"/>
         </w:rPr>
       </w:pPr>
+      <w:proofErr w:type="gramStart"/>
       <w:r>
         <w:rPr>
           <w:rFonts w:ascii="Times New Roman" w:hAnsi="Times New Roman" w:cs="Times New Roman"/>
@@ -1202,14 +2245,26 @@
         </w:rPr>
         <w:t>5)</w:t>
       </w:r>
-      <w:r>
-        <w:rPr>
-          <w:rFonts w:ascii="Times New Roman" w:hAnsi="Times New Roman" w:cs="Times New Roman"/>
-          <w:b/>
-          <w:sz w:val="28"/>
-          <w:szCs w:val="28"/>
-        </w:rPr>
-        <w:t xml:space="preserve">dist folder </w:t>
+      <w:proofErr w:type="spellStart"/>
+      <w:r>
+        <w:rPr>
+          <w:rFonts w:ascii="Times New Roman" w:hAnsi="Times New Roman" w:cs="Times New Roman"/>
+          <w:b/>
+          <w:sz w:val="28"/>
+          <w:szCs w:val="28"/>
+        </w:rPr>
+        <w:t>dist</w:t>
+      </w:r>
+      <w:proofErr w:type="spellEnd"/>
+      <w:proofErr w:type="gramEnd"/>
+      <w:r>
+        <w:rPr>
+          <w:rFonts w:ascii="Times New Roman" w:hAnsi="Times New Roman" w:cs="Times New Roman"/>
+          <w:b/>
+          <w:sz w:val="28"/>
+          <w:szCs w:val="28"/>
+        </w:rPr>
+        <w:t xml:space="preserve"> folder </w:t>
       </w:r>
       <w:r>
         <w:rPr>
@@ -1244,7 +2299,27 @@
           <w:sz w:val="28"/>
           <w:szCs w:val="28"/>
         </w:rPr>
-        <w:t xml:space="preserve"> Note : </w:t>
+        <w:t xml:space="preserve"> </w:t>
+      </w:r>
+      <w:proofErr w:type="gramStart"/>
+      <w:r>
+        <w:rPr>
+          <w:rFonts w:ascii="Times New Roman" w:hAnsi="Times New Roman" w:cs="Times New Roman"/>
+          <w:b/>
+          <w:sz w:val="28"/>
+          <w:szCs w:val="28"/>
+        </w:rPr>
+        <w:t>Note :</w:t>
+      </w:r>
+      <w:proofErr w:type="gramEnd"/>
+      <w:r>
+        <w:rPr>
+          <w:rFonts w:ascii="Times New Roman" w:hAnsi="Times New Roman" w:cs="Times New Roman"/>
+          <w:b/>
+          <w:sz w:val="28"/>
+          <w:szCs w:val="28"/>
+        </w:rPr>
+        <w:t xml:space="preserve"> </w:t>
       </w:r>
       <w:r>
         <w:rPr>
@@ -1297,216 +2372,520 @@
           <w:sz w:val="28"/>
           <w:szCs w:val="28"/>
         </w:rPr>
-        <w:t>With creating the application with the help of angular-cli , the typescript get’s automatically installed but we can install it globally with the help of npm tool.</w:t>
-      </w:r>
-    </w:p>
-    <w:p>
-      <w:pPr>
-        <w:rPr>
-          <w:rFonts w:ascii="Times New Roman" w:hAnsi="Times New Roman" w:cs="Times New Roman"/>
-          <w:b/>
-          <w:sz w:val="28"/>
-          <w:szCs w:val="28"/>
-        </w:rPr>
-      </w:pPr>
-      <w:r>
-        <w:rPr>
-          <w:rFonts w:ascii="Times New Roman" w:hAnsi="Times New Roman" w:cs="Times New Roman"/>
-          <w:b/>
-          <w:sz w:val="28"/>
-          <w:szCs w:val="28"/>
-        </w:rPr>
-        <w:t>npm install typescript –g</w:t>
-      </w:r>
-    </w:p>
-    <w:p>
-      <w:pPr>
-        <w:rPr>
-          <w:rFonts w:ascii="Times New Roman" w:hAnsi="Times New Roman" w:cs="Times New Roman"/>
-          <w:b/>
-          <w:sz w:val="28"/>
-          <w:szCs w:val="28"/>
-        </w:rPr>
-      </w:pPr>
-    </w:p>
-    <w:p>
-      <w:pPr>
-        <w:rPr>
-          <w:rFonts w:ascii="Times New Roman" w:hAnsi="Times New Roman" w:cs="Times New Roman"/>
-          <w:sz w:val="28"/>
-          <w:szCs w:val="28"/>
-        </w:rPr>
-      </w:pPr>
-      <w:r>
-        <w:rPr>
-          <w:rFonts w:ascii="Times New Roman" w:hAnsi="Times New Roman" w:cs="Times New Roman"/>
-          <w:b/>
-          <w:sz w:val="28"/>
-          <w:szCs w:val="28"/>
-        </w:rPr>
-        <w:t>index.html</w:t>
-      </w:r>
-      <w:r>
-        <w:rPr>
-          <w:rFonts w:ascii="Times New Roman" w:hAnsi="Times New Roman" w:cs="Times New Roman"/>
-          <w:b/>
-          <w:sz w:val="28"/>
-          <w:szCs w:val="28"/>
-        </w:rPr>
-        <w:t xml:space="preserve"> – </w:t>
-      </w:r>
-      <w:r>
-        <w:rPr>
-          <w:rFonts w:ascii="Times New Roman" w:hAnsi="Times New Roman" w:cs="Times New Roman"/>
-          <w:sz w:val="28"/>
-          <w:szCs w:val="28"/>
-        </w:rPr>
-        <w:t>Angular2 is a single page application.So it is not the component that is loaded but it is the index.html that is loaded.It the file that is loaded  by our server.It is the single page application.</w:t>
-      </w:r>
-    </w:p>
-    <w:p>
-      <w:pPr>
-        <w:rPr>
-          <w:rFonts w:ascii="Times New Roman" w:hAnsi="Times New Roman" w:cs="Times New Roman"/>
-          <w:sz w:val="28"/>
-          <w:szCs w:val="28"/>
-        </w:rPr>
-      </w:pPr>
-      <w:r>
-        <w:rPr>
-          <w:rFonts w:ascii="Times New Roman" w:hAnsi="Times New Roman" w:cs="Times New Roman"/>
-          <w:sz w:val="28"/>
-          <w:szCs w:val="28"/>
-        </w:rPr>
-        <w:t>&lt;!doctype html&gt;</w:t>
-      </w:r>
-    </w:p>
-    <w:p>
-      <w:pPr>
-        <w:rPr>
-          <w:rFonts w:ascii="Times New Roman" w:hAnsi="Times New Roman" w:cs="Times New Roman"/>
-          <w:sz w:val="28"/>
-          <w:szCs w:val="28"/>
-        </w:rPr>
-      </w:pPr>
-      <w:r>
-        <w:rPr>
-          <w:rFonts w:ascii="Times New Roman" w:hAnsi="Times New Roman" w:cs="Times New Roman"/>
-          <w:sz w:val="28"/>
-          <w:szCs w:val="28"/>
-        </w:rPr>
-        <w:t>&lt;html&gt;</w:t>
-      </w:r>
-    </w:p>
-    <w:p>
-      <w:pPr>
-        <w:rPr>
-          <w:rFonts w:ascii="Times New Roman" w:hAnsi="Times New Roman" w:cs="Times New Roman"/>
-          <w:sz w:val="28"/>
-          <w:szCs w:val="28"/>
-        </w:rPr>
-      </w:pPr>
-      <w:r>
-        <w:rPr>
-          <w:rFonts w:ascii="Times New Roman" w:hAnsi="Times New Roman" w:cs="Times New Roman"/>
-          <w:sz w:val="28"/>
-          <w:szCs w:val="28"/>
-        </w:rPr>
-        <w:t>&lt;head&gt;</w:t>
-      </w:r>
-    </w:p>
-    <w:p>
-      <w:pPr>
-        <w:rPr>
-          <w:rFonts w:ascii="Times New Roman" w:hAnsi="Times New Roman" w:cs="Times New Roman"/>
-          <w:sz w:val="28"/>
-          <w:szCs w:val="28"/>
-        </w:rPr>
-      </w:pPr>
-      <w:r>
-        <w:rPr>
-          <w:rFonts w:ascii="Times New Roman" w:hAnsi="Times New Roman" w:cs="Times New Roman"/>
-          <w:sz w:val="28"/>
-          <w:szCs w:val="28"/>
-        </w:rPr>
-        <w:t xml:space="preserve">  &lt;meta charset="utf-8"&gt;</w:t>
-      </w:r>
-    </w:p>
-    <w:p>
-      <w:pPr>
-        <w:rPr>
-          <w:rFonts w:ascii="Times New Roman" w:hAnsi="Times New Roman" w:cs="Times New Roman"/>
-          <w:sz w:val="28"/>
-          <w:szCs w:val="28"/>
-        </w:rPr>
-      </w:pPr>
-      <w:r>
-        <w:rPr>
-          <w:rFonts w:ascii="Times New Roman" w:hAnsi="Times New Roman" w:cs="Times New Roman"/>
-          <w:sz w:val="28"/>
-          <w:szCs w:val="28"/>
-        </w:rPr>
-        <w:t xml:space="preserve">  &lt;title&gt;FirstApp&lt;/title&gt;</w:t>
-      </w:r>
-    </w:p>
-    <w:p>
-      <w:pPr>
-        <w:rPr>
-          <w:rFonts w:ascii="Times New Roman" w:hAnsi="Times New Roman" w:cs="Times New Roman"/>
-          <w:sz w:val="28"/>
-          <w:szCs w:val="28"/>
-        </w:rPr>
-      </w:pPr>
-      <w:r>
-        <w:rPr>
-          <w:rFonts w:ascii="Times New Roman" w:hAnsi="Times New Roman" w:cs="Times New Roman"/>
-          <w:sz w:val="28"/>
-          <w:szCs w:val="28"/>
-        </w:rPr>
-        <w:t xml:space="preserve">  &lt;base href="/"&gt;</w:t>
-      </w:r>
-    </w:p>
-    <w:p>
-      <w:pPr>
-        <w:rPr>
-          <w:rFonts w:ascii="Times New Roman" w:hAnsi="Times New Roman" w:cs="Times New Roman"/>
-          <w:sz w:val="28"/>
-          <w:szCs w:val="28"/>
-        </w:rPr>
-      </w:pPr>
-    </w:p>
-    <w:p>
-      <w:pPr>
-        <w:rPr>
-          <w:rFonts w:ascii="Times New Roman" w:hAnsi="Times New Roman" w:cs="Times New Roman"/>
-          <w:sz w:val="28"/>
-          <w:szCs w:val="28"/>
-        </w:rPr>
-      </w:pPr>
-      <w:r>
-        <w:rPr>
-          <w:rFonts w:ascii="Times New Roman" w:hAnsi="Times New Roman" w:cs="Times New Roman"/>
-          <w:sz w:val="28"/>
-          <w:szCs w:val="28"/>
-        </w:rPr>
-        <w:t xml:space="preserve">  &lt;meta name="viewport" content="width=device-width, initial-scale=1"&gt;</w:t>
-      </w:r>
-    </w:p>
-    <w:p>
-      <w:pPr>
-        <w:rPr>
-          <w:rFonts w:ascii="Times New Roman" w:hAnsi="Times New Roman" w:cs="Times New Roman"/>
-          <w:sz w:val="28"/>
-          <w:szCs w:val="28"/>
-        </w:rPr>
-      </w:pPr>
-      <w:r>
-        <w:rPr>
-          <w:rFonts w:ascii="Times New Roman" w:hAnsi="Times New Roman" w:cs="Times New Roman"/>
-          <w:sz w:val="28"/>
-          <w:szCs w:val="28"/>
-        </w:rPr>
-        <w:t xml:space="preserve">  &lt;link rel="icon" type="image/x-icon" href="favicon.ico"&gt;</w:t>
+        <w:t>With creating the application with the help of angular-</w:t>
+      </w:r>
+      <w:proofErr w:type="gramStart"/>
+      <w:r>
+        <w:rPr>
+          <w:rFonts w:ascii="Times New Roman" w:hAnsi="Times New Roman" w:cs="Times New Roman"/>
+          <w:sz w:val="28"/>
+          <w:szCs w:val="28"/>
+        </w:rPr>
+        <w:t>cli ,</w:t>
+      </w:r>
+      <w:proofErr w:type="gramEnd"/>
+      <w:r>
+        <w:rPr>
+          <w:rFonts w:ascii="Times New Roman" w:hAnsi="Times New Roman" w:cs="Times New Roman"/>
+          <w:sz w:val="28"/>
+          <w:szCs w:val="28"/>
+        </w:rPr>
+        <w:t xml:space="preserve"> the typescript </w:t>
+      </w:r>
+      <w:proofErr w:type="spellStart"/>
+      <w:r>
+        <w:rPr>
+          <w:rFonts w:ascii="Times New Roman" w:hAnsi="Times New Roman" w:cs="Times New Roman"/>
+          <w:sz w:val="28"/>
+          <w:szCs w:val="28"/>
+        </w:rPr>
+        <w:t>get’s</w:t>
+      </w:r>
+      <w:proofErr w:type="spellEnd"/>
+      <w:r>
+        <w:rPr>
+          <w:rFonts w:ascii="Times New Roman" w:hAnsi="Times New Roman" w:cs="Times New Roman"/>
+          <w:sz w:val="28"/>
+          <w:szCs w:val="28"/>
+        </w:rPr>
+        <w:t xml:space="preserve"> automatically installed but we can install it globally with the help of </w:t>
+      </w:r>
+      <w:proofErr w:type="spellStart"/>
+      <w:r>
+        <w:rPr>
+          <w:rFonts w:ascii="Times New Roman" w:hAnsi="Times New Roman" w:cs="Times New Roman"/>
+          <w:sz w:val="28"/>
+          <w:szCs w:val="28"/>
+        </w:rPr>
+        <w:t>npm</w:t>
+      </w:r>
+      <w:proofErr w:type="spellEnd"/>
+      <w:r>
+        <w:rPr>
+          <w:rFonts w:ascii="Times New Roman" w:hAnsi="Times New Roman" w:cs="Times New Roman"/>
+          <w:sz w:val="28"/>
+          <w:szCs w:val="28"/>
+        </w:rPr>
+        <w:t xml:space="preserve"> tool.</w:t>
+      </w:r>
+    </w:p>
+    <w:p>
+      <w:pPr>
+        <w:rPr>
+          <w:rFonts w:ascii="Times New Roman" w:hAnsi="Times New Roman" w:cs="Times New Roman"/>
+          <w:b/>
+          <w:sz w:val="28"/>
+          <w:szCs w:val="28"/>
+        </w:rPr>
+      </w:pPr>
+      <w:proofErr w:type="spellStart"/>
+      <w:proofErr w:type="gramStart"/>
+      <w:r>
+        <w:rPr>
+          <w:rFonts w:ascii="Times New Roman" w:hAnsi="Times New Roman" w:cs="Times New Roman"/>
+          <w:b/>
+          <w:sz w:val="28"/>
+          <w:szCs w:val="28"/>
+        </w:rPr>
+        <w:t>npm</w:t>
+      </w:r>
+      <w:proofErr w:type="spellEnd"/>
+      <w:proofErr w:type="gramEnd"/>
+      <w:r>
+        <w:rPr>
+          <w:rFonts w:ascii="Times New Roman" w:hAnsi="Times New Roman" w:cs="Times New Roman"/>
+          <w:b/>
+          <w:sz w:val="28"/>
+          <w:szCs w:val="28"/>
+        </w:rPr>
+        <w:t xml:space="preserve"> install typescript –g</w:t>
+      </w:r>
+    </w:p>
+    <w:p>
+      <w:pPr>
+        <w:rPr>
+          <w:rFonts w:ascii="Times New Roman" w:hAnsi="Times New Roman" w:cs="Times New Roman"/>
+          <w:b/>
+          <w:sz w:val="28"/>
+          <w:szCs w:val="28"/>
+        </w:rPr>
+      </w:pPr>
+    </w:p>
+    <w:p>
+      <w:pPr>
+        <w:rPr>
+          <w:rFonts w:ascii="Times New Roman" w:hAnsi="Times New Roman" w:cs="Times New Roman"/>
+          <w:sz w:val="28"/>
+          <w:szCs w:val="28"/>
+        </w:rPr>
+      </w:pPr>
+      <w:r>
+        <w:rPr>
+          <w:rFonts w:ascii="Times New Roman" w:hAnsi="Times New Roman" w:cs="Times New Roman"/>
+          <w:b/>
+          <w:sz w:val="28"/>
+          <w:szCs w:val="28"/>
+        </w:rPr>
+        <w:t xml:space="preserve">index.html – </w:t>
+      </w:r>
+      <w:r>
+        <w:rPr>
+          <w:rFonts w:ascii="Times New Roman" w:hAnsi="Times New Roman" w:cs="Times New Roman"/>
+          <w:sz w:val="28"/>
+          <w:szCs w:val="28"/>
+        </w:rPr>
+        <w:t xml:space="preserve">Angular2 is a single page </w:t>
+      </w:r>
+      <w:proofErr w:type="spellStart"/>
+      <w:r>
+        <w:rPr>
+          <w:rFonts w:ascii="Times New Roman" w:hAnsi="Times New Roman" w:cs="Times New Roman"/>
+          <w:sz w:val="28"/>
+          <w:szCs w:val="28"/>
+        </w:rPr>
+        <w:t>application.So</w:t>
+      </w:r>
+      <w:proofErr w:type="spellEnd"/>
+      <w:r>
+        <w:rPr>
+          <w:rFonts w:ascii="Times New Roman" w:hAnsi="Times New Roman" w:cs="Times New Roman"/>
+          <w:sz w:val="28"/>
+          <w:szCs w:val="28"/>
+        </w:rPr>
+        <w:t xml:space="preserve"> it is not the component that is loaded but it is the index.html that is </w:t>
+      </w:r>
+      <w:proofErr w:type="spellStart"/>
+      <w:r>
+        <w:rPr>
+          <w:rFonts w:ascii="Times New Roman" w:hAnsi="Times New Roman" w:cs="Times New Roman"/>
+          <w:sz w:val="28"/>
+          <w:szCs w:val="28"/>
+        </w:rPr>
+        <w:t>loaded.It</w:t>
+      </w:r>
+      <w:proofErr w:type="spellEnd"/>
+      <w:r>
+        <w:rPr>
+          <w:rFonts w:ascii="Times New Roman" w:hAnsi="Times New Roman" w:cs="Times New Roman"/>
+          <w:sz w:val="28"/>
+          <w:szCs w:val="28"/>
+        </w:rPr>
+        <w:t xml:space="preserve"> the file that is </w:t>
+      </w:r>
+      <w:proofErr w:type="gramStart"/>
+      <w:r>
+        <w:rPr>
+          <w:rFonts w:ascii="Times New Roman" w:hAnsi="Times New Roman" w:cs="Times New Roman"/>
+          <w:sz w:val="28"/>
+          <w:szCs w:val="28"/>
+        </w:rPr>
+        <w:t>loaded  by</w:t>
+      </w:r>
+      <w:proofErr w:type="gramEnd"/>
+      <w:r>
+        <w:rPr>
+          <w:rFonts w:ascii="Times New Roman" w:hAnsi="Times New Roman" w:cs="Times New Roman"/>
+          <w:sz w:val="28"/>
+          <w:szCs w:val="28"/>
+        </w:rPr>
+        <w:t xml:space="preserve"> our </w:t>
+      </w:r>
+      <w:proofErr w:type="spellStart"/>
+      <w:r>
+        <w:rPr>
+          <w:rFonts w:ascii="Times New Roman" w:hAnsi="Times New Roman" w:cs="Times New Roman"/>
+          <w:sz w:val="28"/>
+          <w:szCs w:val="28"/>
+        </w:rPr>
+        <w:t>server.It</w:t>
+      </w:r>
+      <w:proofErr w:type="spellEnd"/>
+      <w:r>
+        <w:rPr>
+          <w:rFonts w:ascii="Times New Roman" w:hAnsi="Times New Roman" w:cs="Times New Roman"/>
+          <w:sz w:val="28"/>
+          <w:szCs w:val="28"/>
+        </w:rPr>
+        <w:t xml:space="preserve"> is the single page application.</w:t>
+      </w:r>
+    </w:p>
+    <w:p>
+      <w:pPr>
+        <w:rPr>
+          <w:rFonts w:ascii="Times New Roman" w:hAnsi="Times New Roman" w:cs="Times New Roman"/>
+          <w:sz w:val="28"/>
+          <w:szCs w:val="28"/>
+        </w:rPr>
+      </w:pPr>
+      <w:proofErr w:type="gramStart"/>
+      <w:r>
+        <w:rPr>
+          <w:rFonts w:ascii="Times New Roman" w:hAnsi="Times New Roman" w:cs="Times New Roman"/>
+          <w:sz w:val="28"/>
+          <w:szCs w:val="28"/>
+        </w:rPr>
+        <w:t>&lt;!</w:t>
+      </w:r>
+      <w:proofErr w:type="spellStart"/>
+      <w:r>
+        <w:rPr>
+          <w:rFonts w:ascii="Times New Roman" w:hAnsi="Times New Roman" w:cs="Times New Roman"/>
+          <w:sz w:val="28"/>
+          <w:szCs w:val="28"/>
+        </w:rPr>
+        <w:t>doctype</w:t>
+      </w:r>
+      <w:proofErr w:type="spellEnd"/>
+      <w:proofErr w:type="gramEnd"/>
+      <w:r>
+        <w:rPr>
+          <w:rFonts w:ascii="Times New Roman" w:hAnsi="Times New Roman" w:cs="Times New Roman"/>
+          <w:sz w:val="28"/>
+          <w:szCs w:val="28"/>
+        </w:rPr>
+        <w:t xml:space="preserve"> html&gt;</w:t>
+      </w:r>
+    </w:p>
+    <w:p>
+      <w:pPr>
+        <w:rPr>
+          <w:rFonts w:ascii="Times New Roman" w:hAnsi="Times New Roman" w:cs="Times New Roman"/>
+          <w:sz w:val="28"/>
+          <w:szCs w:val="28"/>
+        </w:rPr>
+      </w:pPr>
+      <w:r>
+        <w:rPr>
+          <w:rFonts w:ascii="Times New Roman" w:hAnsi="Times New Roman" w:cs="Times New Roman"/>
+          <w:sz w:val="28"/>
+          <w:szCs w:val="28"/>
+        </w:rPr>
+        <w:t>&lt;</w:t>
+      </w:r>
+      <w:proofErr w:type="gramStart"/>
+      <w:r>
+        <w:rPr>
+          <w:rFonts w:ascii="Times New Roman" w:hAnsi="Times New Roman" w:cs="Times New Roman"/>
+          <w:sz w:val="28"/>
+          <w:szCs w:val="28"/>
+        </w:rPr>
+        <w:t>html</w:t>
+      </w:r>
+      <w:proofErr w:type="gramEnd"/>
+      <w:r>
+        <w:rPr>
+          <w:rFonts w:ascii="Times New Roman" w:hAnsi="Times New Roman" w:cs="Times New Roman"/>
+          <w:sz w:val="28"/>
+          <w:szCs w:val="28"/>
+        </w:rPr>
+        <w:t>&gt;</w:t>
+      </w:r>
+    </w:p>
+    <w:p>
+      <w:pPr>
+        <w:rPr>
+          <w:rFonts w:ascii="Times New Roman" w:hAnsi="Times New Roman" w:cs="Times New Roman"/>
+          <w:sz w:val="28"/>
+          <w:szCs w:val="28"/>
+        </w:rPr>
+      </w:pPr>
+      <w:r>
+        <w:rPr>
+          <w:rFonts w:ascii="Times New Roman" w:hAnsi="Times New Roman" w:cs="Times New Roman"/>
+          <w:sz w:val="28"/>
+          <w:szCs w:val="28"/>
+        </w:rPr>
+        <w:t>&lt;</w:t>
+      </w:r>
+      <w:proofErr w:type="gramStart"/>
+      <w:r>
+        <w:rPr>
+          <w:rFonts w:ascii="Times New Roman" w:hAnsi="Times New Roman" w:cs="Times New Roman"/>
+          <w:sz w:val="28"/>
+          <w:szCs w:val="28"/>
+        </w:rPr>
+        <w:t>head</w:t>
+      </w:r>
+      <w:proofErr w:type="gramEnd"/>
+      <w:r>
+        <w:rPr>
+          <w:rFonts w:ascii="Times New Roman" w:hAnsi="Times New Roman" w:cs="Times New Roman"/>
+          <w:sz w:val="28"/>
+          <w:szCs w:val="28"/>
+        </w:rPr>
+        <w:t>&gt;</w:t>
+      </w:r>
+    </w:p>
+    <w:p>
+      <w:pPr>
+        <w:rPr>
+          <w:rFonts w:ascii="Times New Roman" w:hAnsi="Times New Roman" w:cs="Times New Roman"/>
+          <w:sz w:val="28"/>
+          <w:szCs w:val="28"/>
+        </w:rPr>
+      </w:pPr>
+      <w:r>
+        <w:rPr>
+          <w:rFonts w:ascii="Times New Roman" w:hAnsi="Times New Roman" w:cs="Times New Roman"/>
+          <w:sz w:val="28"/>
+          <w:szCs w:val="28"/>
+        </w:rPr>
+        <w:t xml:space="preserve">  &lt;</w:t>
+      </w:r>
+      <w:proofErr w:type="gramStart"/>
+      <w:r>
+        <w:rPr>
+          <w:rFonts w:ascii="Times New Roman" w:hAnsi="Times New Roman" w:cs="Times New Roman"/>
+          <w:sz w:val="28"/>
+          <w:szCs w:val="28"/>
+        </w:rPr>
+        <w:t>meta</w:t>
+      </w:r>
+      <w:proofErr w:type="gramEnd"/>
+      <w:r>
+        <w:rPr>
+          <w:rFonts w:ascii="Times New Roman" w:hAnsi="Times New Roman" w:cs="Times New Roman"/>
+          <w:sz w:val="28"/>
+          <w:szCs w:val="28"/>
+        </w:rPr>
+        <w:t xml:space="preserve"> charset="utf-8"&gt;</w:t>
+      </w:r>
+    </w:p>
+    <w:p>
+      <w:pPr>
+        <w:rPr>
+          <w:rFonts w:ascii="Times New Roman" w:hAnsi="Times New Roman" w:cs="Times New Roman"/>
+          <w:sz w:val="28"/>
+          <w:szCs w:val="28"/>
+        </w:rPr>
+      </w:pPr>
+      <w:r>
+        <w:rPr>
+          <w:rFonts w:ascii="Times New Roman" w:hAnsi="Times New Roman" w:cs="Times New Roman"/>
+          <w:sz w:val="28"/>
+          <w:szCs w:val="28"/>
+        </w:rPr>
+        <w:t xml:space="preserve">  &lt;</w:t>
+      </w:r>
+      <w:proofErr w:type="gramStart"/>
+      <w:r>
+        <w:rPr>
+          <w:rFonts w:ascii="Times New Roman" w:hAnsi="Times New Roman" w:cs="Times New Roman"/>
+          <w:sz w:val="28"/>
+          <w:szCs w:val="28"/>
+        </w:rPr>
+        <w:t>title&gt;</w:t>
+      </w:r>
+      <w:proofErr w:type="spellStart"/>
+      <w:proofErr w:type="gramEnd"/>
+      <w:r>
+        <w:rPr>
+          <w:rFonts w:ascii="Times New Roman" w:hAnsi="Times New Roman" w:cs="Times New Roman"/>
+          <w:sz w:val="28"/>
+          <w:szCs w:val="28"/>
+        </w:rPr>
+        <w:t>FirstApp</w:t>
+      </w:r>
+      <w:proofErr w:type="spellEnd"/>
+      <w:r>
+        <w:rPr>
+          <w:rFonts w:ascii="Times New Roman" w:hAnsi="Times New Roman" w:cs="Times New Roman"/>
+          <w:sz w:val="28"/>
+          <w:szCs w:val="28"/>
+        </w:rPr>
+        <w:t>&lt;/title&gt;</w:t>
+      </w:r>
+    </w:p>
+    <w:p>
+      <w:pPr>
+        <w:rPr>
+          <w:rFonts w:ascii="Times New Roman" w:hAnsi="Times New Roman" w:cs="Times New Roman"/>
+          <w:sz w:val="28"/>
+          <w:szCs w:val="28"/>
+        </w:rPr>
+      </w:pPr>
+      <w:r>
+        <w:rPr>
+          <w:rFonts w:ascii="Times New Roman" w:hAnsi="Times New Roman" w:cs="Times New Roman"/>
+          <w:sz w:val="28"/>
+          <w:szCs w:val="28"/>
+        </w:rPr>
+        <w:t xml:space="preserve">  &lt;base </w:t>
+      </w:r>
+      <w:proofErr w:type="spellStart"/>
+      <w:r>
+        <w:rPr>
+          <w:rFonts w:ascii="Times New Roman" w:hAnsi="Times New Roman" w:cs="Times New Roman"/>
+          <w:sz w:val="28"/>
+          <w:szCs w:val="28"/>
+        </w:rPr>
+        <w:t>href</w:t>
+      </w:r>
+      <w:proofErr w:type="spellEnd"/>
+      <w:r>
+        <w:rPr>
+          <w:rFonts w:ascii="Times New Roman" w:hAnsi="Times New Roman" w:cs="Times New Roman"/>
+          <w:sz w:val="28"/>
+          <w:szCs w:val="28"/>
+        </w:rPr>
+        <w:t>="/"&gt;</w:t>
+      </w:r>
+    </w:p>
+    <w:p>
+      <w:pPr>
+        <w:rPr>
+          <w:rFonts w:ascii="Times New Roman" w:hAnsi="Times New Roman" w:cs="Times New Roman"/>
+          <w:sz w:val="28"/>
+          <w:szCs w:val="28"/>
+        </w:rPr>
+      </w:pPr>
+    </w:p>
+    <w:p>
+      <w:pPr>
+        <w:rPr>
+          <w:rFonts w:ascii="Times New Roman" w:hAnsi="Times New Roman" w:cs="Times New Roman"/>
+          <w:sz w:val="28"/>
+          <w:szCs w:val="28"/>
+        </w:rPr>
+      </w:pPr>
+      <w:r>
+        <w:rPr>
+          <w:rFonts w:ascii="Times New Roman" w:hAnsi="Times New Roman" w:cs="Times New Roman"/>
+          <w:sz w:val="28"/>
+          <w:szCs w:val="28"/>
+        </w:rPr>
+        <w:t xml:space="preserve">  &lt;</w:t>
+      </w:r>
+      <w:proofErr w:type="gramStart"/>
+      <w:r>
+        <w:rPr>
+          <w:rFonts w:ascii="Times New Roman" w:hAnsi="Times New Roman" w:cs="Times New Roman"/>
+          <w:sz w:val="28"/>
+          <w:szCs w:val="28"/>
+        </w:rPr>
+        <w:t>meta</w:t>
+      </w:r>
+      <w:proofErr w:type="gramEnd"/>
+      <w:r>
+        <w:rPr>
+          <w:rFonts w:ascii="Times New Roman" w:hAnsi="Times New Roman" w:cs="Times New Roman"/>
+          <w:sz w:val="28"/>
+          <w:szCs w:val="28"/>
+        </w:rPr>
+        <w:t xml:space="preserve"> name="viewport" content="width=device-width, initial-scale=1"&gt;</w:t>
+      </w:r>
+    </w:p>
+    <w:p>
+      <w:pPr>
+        <w:rPr>
+          <w:rFonts w:ascii="Times New Roman" w:hAnsi="Times New Roman" w:cs="Times New Roman"/>
+          <w:sz w:val="28"/>
+          <w:szCs w:val="28"/>
+        </w:rPr>
+      </w:pPr>
+      <w:r>
+        <w:rPr>
+          <w:rFonts w:ascii="Times New Roman" w:hAnsi="Times New Roman" w:cs="Times New Roman"/>
+          <w:sz w:val="28"/>
+          <w:szCs w:val="28"/>
+        </w:rPr>
+        <w:t xml:space="preserve">  &lt;link </w:t>
+      </w:r>
+      <w:proofErr w:type="spellStart"/>
+      <w:r>
+        <w:rPr>
+          <w:rFonts w:ascii="Times New Roman" w:hAnsi="Times New Roman" w:cs="Times New Roman"/>
+          <w:sz w:val="28"/>
+          <w:szCs w:val="28"/>
+        </w:rPr>
+        <w:t>rel</w:t>
+      </w:r>
+      <w:proofErr w:type="spellEnd"/>
+      <w:r>
+        <w:rPr>
+          <w:rFonts w:ascii="Times New Roman" w:hAnsi="Times New Roman" w:cs="Times New Roman"/>
+          <w:sz w:val="28"/>
+          <w:szCs w:val="28"/>
+        </w:rPr>
+        <w:t xml:space="preserve">="icon" type="image/x-icon" </w:t>
+      </w:r>
+      <w:proofErr w:type="spellStart"/>
+      <w:r>
+        <w:rPr>
+          <w:rFonts w:ascii="Times New Roman" w:hAnsi="Times New Roman" w:cs="Times New Roman"/>
+          <w:sz w:val="28"/>
+          <w:szCs w:val="28"/>
+        </w:rPr>
+        <w:t>href</w:t>
+      </w:r>
+      <w:proofErr w:type="spellEnd"/>
+      <w:r>
+        <w:rPr>
+          <w:rFonts w:ascii="Times New Roman" w:hAnsi="Times New Roman" w:cs="Times New Roman"/>
+          <w:sz w:val="28"/>
+          <w:szCs w:val="28"/>
+        </w:rPr>
+        <w:t>="favicon.ico"&gt;</w:t>
       </w:r>
     </w:p>
     <w:p>
@@ -1540,7 +2919,25 @@
           <w:sz w:val="28"/>
           <w:szCs w:val="28"/>
         </w:rPr>
-        <w:t>&lt;body&gt;</w:t>
+        <w:t>&lt;</w:t>
+      </w:r>
+      <w:proofErr w:type="gramStart"/>
+      <w:r>
+        <w:rPr>
+          <w:rFonts w:ascii="Times New Roman" w:hAnsi="Times New Roman" w:cs="Times New Roman"/>
+          <w:sz w:val="28"/>
+          <w:szCs w:val="28"/>
+        </w:rPr>
+        <w:t>body</w:t>
+      </w:r>
+      <w:proofErr w:type="gramEnd"/>
+      <w:r>
+        <w:rPr>
+          <w:rFonts w:ascii="Times New Roman" w:hAnsi="Times New Roman" w:cs="Times New Roman"/>
+          <w:sz w:val="28"/>
+          <w:szCs w:val="28"/>
+        </w:rPr>
+        <w:t>&gt;</w:t>
       </w:r>
     </w:p>
     <w:p>
@@ -1644,28 +3041,1833 @@
           <w:sz w:val="28"/>
           <w:szCs w:val="28"/>
         </w:rPr>
-        <w:t>How the angular 2 app gets started ?</w:t>
-      </w:r>
-    </w:p>
-    <w:p>
-      <w:pPr>
-        <w:rPr>
-          <w:rFonts w:ascii="Times New Roman" w:hAnsi="Times New Roman" w:cs="Times New Roman"/>
-          <w:sz w:val="28"/>
-          <w:szCs w:val="28"/>
-        </w:rPr>
-      </w:pPr>
-      <w:r>
-        <w:rPr>
-          <w:rFonts w:ascii="Times New Roman" w:hAnsi="Times New Roman" w:cs="Times New Roman"/>
-          <w:sz w:val="28"/>
-          <w:szCs w:val="28"/>
-        </w:rPr>
-        <w:t>Ans : There is no script we are seeing here.</w:t>
-      </w:r>
-    </w:p>
-    <w:p>
+        <w:t xml:space="preserve">How the angular 2 app gets </w:t>
+      </w:r>
+      <w:proofErr w:type="gramStart"/>
+      <w:r>
+        <w:rPr>
+          <w:rFonts w:ascii="Times New Roman" w:hAnsi="Times New Roman" w:cs="Times New Roman"/>
+          <w:b/>
+          <w:sz w:val="28"/>
+          <w:szCs w:val="28"/>
+        </w:rPr>
+        <w:t>started ?</w:t>
+      </w:r>
+      <w:proofErr w:type="gramEnd"/>
+    </w:p>
+    <w:p>
+      <w:pPr>
+        <w:rPr>
+          <w:rFonts w:ascii="Times New Roman" w:hAnsi="Times New Roman" w:cs="Times New Roman"/>
+          <w:sz w:val="28"/>
+          <w:szCs w:val="28"/>
+        </w:rPr>
+      </w:pPr>
+      <w:proofErr w:type="spellStart"/>
+      <w:proofErr w:type="gramStart"/>
+      <w:r>
+        <w:rPr>
+          <w:rFonts w:ascii="Times New Roman" w:hAnsi="Times New Roman" w:cs="Times New Roman"/>
+          <w:sz w:val="28"/>
+          <w:szCs w:val="28"/>
+        </w:rPr>
+        <w:t>Ans</w:t>
+      </w:r>
+      <w:proofErr w:type="spellEnd"/>
+      <w:r>
+        <w:rPr>
+          <w:rFonts w:ascii="Times New Roman" w:hAnsi="Times New Roman" w:cs="Times New Roman"/>
+          <w:sz w:val="28"/>
+          <w:szCs w:val="28"/>
+        </w:rPr>
+        <w:t xml:space="preserve"> :</w:t>
+      </w:r>
+      <w:proofErr w:type="gramEnd"/>
+      <w:r>
+        <w:rPr>
+          <w:rFonts w:ascii="Times New Roman" w:hAnsi="Times New Roman" w:cs="Times New Roman"/>
+          <w:sz w:val="28"/>
+          <w:szCs w:val="28"/>
+        </w:rPr>
+        <w:t xml:space="preserve"> There is no script we are seeing here.</w:t>
+      </w:r>
+    </w:p>
+    <w:p>
+      <w:pPr>
+        <w:rPr>
+          <w:rFonts w:ascii="Times New Roman" w:hAnsi="Times New Roman" w:cs="Times New Roman"/>
+          <w:sz w:val="28"/>
+          <w:szCs w:val="28"/>
+        </w:rPr>
+      </w:pPr>
+      <w:r>
+        <w:rPr>
+          <w:rFonts w:ascii="Times New Roman" w:hAnsi="Times New Roman" w:cs="Times New Roman"/>
+          <w:sz w:val="28"/>
+          <w:szCs w:val="28"/>
+        </w:rPr>
+        <w:lastRenderedPageBreak/>
+        <w:t>Let us see our browser and see the source co</w:t>
+      </w:r>
+      <w:r>
+        <w:rPr>
+          <w:rFonts w:ascii="Times New Roman" w:hAnsi="Times New Roman" w:cs="Times New Roman"/>
+          <w:sz w:val="28"/>
+          <w:szCs w:val="28"/>
+        </w:rPr>
+        <w:t>de there. We can see the 3 scripts download here.</w:t>
+      </w:r>
+    </w:p>
+    <w:p>
+      <w:pPr>
+        <w:rPr>
+          <w:rFonts w:ascii="Times New Roman" w:hAnsi="Times New Roman" w:cs="Times New Roman"/>
+          <w:sz w:val="28"/>
+          <w:szCs w:val="28"/>
+        </w:rPr>
+      </w:pPr>
+      <w:proofErr w:type="gramStart"/>
+      <w:r>
+        <w:rPr>
+          <w:rFonts w:ascii="Times New Roman" w:hAnsi="Times New Roman" w:cs="Times New Roman"/>
+          <w:sz w:val="28"/>
+          <w:szCs w:val="28"/>
+        </w:rPr>
+        <w:t>a)</w:t>
+      </w:r>
+      <w:proofErr w:type="gramEnd"/>
+      <w:r>
+        <w:rPr>
+          <w:rFonts w:ascii="Times New Roman" w:hAnsi="Times New Roman" w:cs="Times New Roman"/>
+          <w:sz w:val="28"/>
+          <w:szCs w:val="28"/>
+        </w:rPr>
+        <w:t>inline.js</w:t>
+      </w:r>
+    </w:p>
+    <w:p>
+      <w:pPr>
+        <w:rPr>
+          <w:rFonts w:ascii="Times New Roman" w:hAnsi="Times New Roman" w:cs="Times New Roman"/>
+          <w:sz w:val="28"/>
+          <w:szCs w:val="28"/>
+        </w:rPr>
+      </w:pPr>
+      <w:proofErr w:type="gramStart"/>
+      <w:r>
+        <w:rPr>
+          <w:rFonts w:ascii="Times New Roman" w:hAnsi="Times New Roman" w:cs="Times New Roman"/>
+          <w:sz w:val="28"/>
+          <w:szCs w:val="28"/>
+        </w:rPr>
+        <w:t>b)styles.bundle.js</w:t>
+      </w:r>
+      <w:proofErr w:type="gramEnd"/>
+    </w:p>
+    <w:p>
+      <w:pPr>
+        <w:rPr>
+          <w:rFonts w:ascii="Times New Roman" w:hAnsi="Times New Roman" w:cs="Times New Roman"/>
+          <w:sz w:val="28"/>
+          <w:szCs w:val="28"/>
+        </w:rPr>
+      </w:pPr>
+      <w:proofErr w:type="gramStart"/>
+      <w:r>
+        <w:rPr>
+          <w:rFonts w:ascii="Times New Roman" w:hAnsi="Times New Roman" w:cs="Times New Roman"/>
+          <w:sz w:val="28"/>
+          <w:szCs w:val="28"/>
+        </w:rPr>
+        <w:t>c)</w:t>
+      </w:r>
+      <w:r>
+        <w:rPr>
+          <w:rFonts w:ascii="Times New Roman" w:hAnsi="Times New Roman" w:cs="Times New Roman"/>
+          <w:sz w:val="28"/>
+          <w:szCs w:val="28"/>
+        </w:rPr>
+        <w:t>main.bundle.js</w:t>
+      </w:r>
+      <w:proofErr w:type="gramEnd"/>
+      <w:r>
+        <w:rPr>
+          <w:rFonts w:ascii="Times New Roman" w:hAnsi="Times New Roman" w:cs="Times New Roman"/>
+          <w:sz w:val="28"/>
+          <w:szCs w:val="28"/>
+        </w:rPr>
+        <w:t xml:space="preserve"> - </w:t>
+      </w:r>
+      <w:r>
+        <w:rPr>
+          <w:rFonts w:ascii="Times New Roman" w:hAnsi="Times New Roman" w:cs="Times New Roman"/>
+          <w:b/>
+          <w:sz w:val="28"/>
+          <w:szCs w:val="28"/>
+        </w:rPr>
+        <w:t>Imp</w:t>
+      </w:r>
+    </w:p>
+    <w:p>
+      <w:pPr>
+        <w:rPr>
+          <w:rFonts w:ascii="Times New Roman" w:hAnsi="Times New Roman" w:cs="Times New Roman"/>
+          <w:sz w:val="28"/>
+          <w:szCs w:val="28"/>
+        </w:rPr>
+      </w:pPr>
+      <w:r>
+        <w:rPr>
+          <w:rFonts w:ascii="Times New Roman" w:hAnsi="Times New Roman" w:cs="Times New Roman"/>
+          <w:sz w:val="28"/>
+          <w:szCs w:val="28"/>
+        </w:rPr>
+        <w:t>These files are added during the compile time.</w:t>
+      </w:r>
+      <w:r>
+        <w:rPr>
+          <w:rFonts w:ascii="Times New Roman" w:hAnsi="Times New Roman" w:cs="Times New Roman"/>
+          <w:sz w:val="28"/>
+          <w:szCs w:val="28"/>
+        </w:rPr>
+        <w:t xml:space="preserve"> </w:t>
+      </w:r>
+      <w:r>
+        <w:rPr>
+          <w:rFonts w:ascii="Times New Roman" w:hAnsi="Times New Roman" w:cs="Times New Roman"/>
+          <w:b/>
+          <w:sz w:val="28"/>
+          <w:szCs w:val="28"/>
+        </w:rPr>
+        <w:t xml:space="preserve">Main.bundle.js </w:t>
+      </w:r>
+      <w:r>
+        <w:rPr>
+          <w:rFonts w:ascii="Times New Roman" w:hAnsi="Times New Roman" w:cs="Times New Roman"/>
+          <w:sz w:val="28"/>
+          <w:szCs w:val="28"/>
+        </w:rPr>
+        <w:t>contains all our code + angular2 code + all 3</w:t>
+      </w:r>
+      <w:r>
+        <w:rPr>
+          <w:rFonts w:ascii="Times New Roman" w:hAnsi="Times New Roman" w:cs="Times New Roman"/>
+          <w:sz w:val="28"/>
+          <w:szCs w:val="28"/>
+          <w:vertAlign w:val="superscript"/>
+        </w:rPr>
+        <w:t>rd</w:t>
+      </w:r>
+      <w:r>
+        <w:rPr>
+          <w:rFonts w:ascii="Times New Roman" w:hAnsi="Times New Roman" w:cs="Times New Roman"/>
+          <w:sz w:val="28"/>
+          <w:szCs w:val="28"/>
+        </w:rPr>
+        <w:t xml:space="preserve"> party </w:t>
+      </w:r>
+      <w:r>
+        <w:rPr>
+          <w:rFonts w:ascii="Times New Roman" w:hAnsi="Times New Roman" w:cs="Times New Roman"/>
+          <w:sz w:val="28"/>
+          <w:szCs w:val="28"/>
+        </w:rPr>
+        <w:t xml:space="preserve">package </w:t>
+      </w:r>
+      <w:r>
+        <w:rPr>
+          <w:rFonts w:ascii="Times New Roman" w:hAnsi="Times New Roman" w:cs="Times New Roman"/>
+          <w:sz w:val="28"/>
+          <w:szCs w:val="28"/>
+        </w:rPr>
+        <w:t>code</w:t>
+      </w:r>
+      <w:r>
+        <w:rPr>
+          <w:rFonts w:ascii="Times New Roman" w:hAnsi="Times New Roman" w:cs="Times New Roman"/>
+          <w:sz w:val="28"/>
+          <w:szCs w:val="28"/>
+        </w:rPr>
+        <w:t>. This also starts our angular application.</w:t>
+      </w:r>
+    </w:p>
+    <w:p>
+      <w:pPr>
+        <w:rPr>
+          <w:rFonts w:ascii="Times New Roman" w:hAnsi="Times New Roman" w:cs="Times New Roman"/>
+          <w:b/>
+          <w:sz w:val="28"/>
+          <w:szCs w:val="28"/>
+        </w:rPr>
+      </w:pPr>
+      <w:r>
+        <w:rPr>
+          <w:rFonts w:ascii="Times New Roman" w:hAnsi="Times New Roman" w:cs="Times New Roman"/>
+          <w:b/>
+          <w:sz w:val="28"/>
+          <w:szCs w:val="28"/>
+        </w:rPr>
+        <w:t xml:space="preserve">Now, how it is </w:t>
+      </w:r>
+      <w:proofErr w:type="gramStart"/>
+      <w:r>
+        <w:rPr>
+          <w:rFonts w:ascii="Times New Roman" w:hAnsi="Times New Roman" w:cs="Times New Roman"/>
+          <w:b/>
+          <w:sz w:val="28"/>
+          <w:szCs w:val="28"/>
+        </w:rPr>
+        <w:t xml:space="preserve">started </w:t>
+      </w:r>
+      <w:r>
+        <w:rPr>
+          <w:rFonts w:ascii="Times New Roman" w:hAnsi="Times New Roman" w:cs="Times New Roman"/>
+          <w:b/>
+          <w:sz w:val="28"/>
+          <w:szCs w:val="28"/>
+        </w:rPr>
+        <w:t xml:space="preserve"> (</w:t>
+      </w:r>
+      <w:proofErr w:type="spellStart"/>
+      <w:proofErr w:type="gramEnd"/>
+      <w:r>
+        <w:rPr>
+          <w:rFonts w:ascii="Times New Roman" w:hAnsi="Times New Roman" w:cs="Times New Roman"/>
+          <w:b/>
+          <w:sz w:val="28"/>
+          <w:szCs w:val="28"/>
+        </w:rPr>
+        <w:t>main.ts</w:t>
+      </w:r>
+      <w:proofErr w:type="spellEnd"/>
+      <w:r>
+        <w:rPr>
+          <w:rFonts w:ascii="Times New Roman" w:hAnsi="Times New Roman" w:cs="Times New Roman"/>
+          <w:b/>
+          <w:sz w:val="28"/>
+          <w:szCs w:val="28"/>
+        </w:rPr>
+        <w:t>)</w:t>
+      </w:r>
+    </w:p>
+    <w:p>
+      <w:pPr>
+        <w:rPr>
+          <w:rFonts w:ascii="Times New Roman" w:hAnsi="Times New Roman" w:cs="Times New Roman"/>
+          <w:sz w:val="28"/>
+          <w:szCs w:val="28"/>
+        </w:rPr>
+      </w:pPr>
+      <w:r>
+        <w:rPr>
+          <w:rFonts w:ascii="Times New Roman" w:hAnsi="Times New Roman" w:cs="Times New Roman"/>
+          <w:sz w:val="28"/>
+          <w:szCs w:val="28"/>
+        </w:rPr>
+        <w:t xml:space="preserve">We can see the </w:t>
+      </w:r>
+      <w:proofErr w:type="spellStart"/>
+      <w:proofErr w:type="gramStart"/>
+      <w:r>
+        <w:rPr>
+          <w:rFonts w:ascii="Times New Roman" w:hAnsi="Times New Roman" w:cs="Times New Roman"/>
+          <w:sz w:val="28"/>
+          <w:szCs w:val="28"/>
+        </w:rPr>
+        <w:t>main.ts</w:t>
+      </w:r>
+      <w:proofErr w:type="spellEnd"/>
+      <w:r>
+        <w:rPr>
+          <w:rFonts w:ascii="Times New Roman" w:hAnsi="Times New Roman" w:cs="Times New Roman"/>
+          <w:sz w:val="28"/>
+          <w:szCs w:val="28"/>
+        </w:rPr>
+        <w:t xml:space="preserve"> :</w:t>
+      </w:r>
+      <w:proofErr w:type="gramEnd"/>
+      <w:r>
+        <w:rPr>
+          <w:rFonts w:ascii="Times New Roman" w:hAnsi="Times New Roman" w:cs="Times New Roman"/>
+          <w:sz w:val="28"/>
+          <w:szCs w:val="28"/>
+        </w:rPr>
+        <w:t xml:space="preserve"> </w:t>
+      </w:r>
+      <w:r>
+        <w:rPr>
+          <w:rFonts w:ascii="Times New Roman" w:hAnsi="Times New Roman" w:cs="Times New Roman"/>
+          <w:sz w:val="28"/>
+          <w:szCs w:val="28"/>
+        </w:rPr>
+        <w:t xml:space="preserve">It is the first file that get started by the </w:t>
+      </w:r>
+      <w:proofErr w:type="spellStart"/>
+      <w:r>
+        <w:rPr>
+          <w:rFonts w:ascii="Times New Roman" w:hAnsi="Times New Roman" w:cs="Times New Roman"/>
+          <w:sz w:val="28"/>
+          <w:szCs w:val="28"/>
+        </w:rPr>
+        <w:t>bundle.</w:t>
+      </w:r>
+      <w:r>
+        <w:rPr>
+          <w:rFonts w:ascii="Times New Roman" w:hAnsi="Times New Roman" w:cs="Times New Roman"/>
+          <w:sz w:val="28"/>
+          <w:szCs w:val="28"/>
+        </w:rPr>
+        <w:t>It</w:t>
+      </w:r>
+      <w:proofErr w:type="spellEnd"/>
+      <w:r>
+        <w:rPr>
+          <w:rFonts w:ascii="Times New Roman" w:hAnsi="Times New Roman" w:cs="Times New Roman"/>
+          <w:sz w:val="28"/>
+          <w:szCs w:val="28"/>
+        </w:rPr>
+        <w:t xml:space="preserve"> bootstrap our </w:t>
+      </w:r>
+      <w:proofErr w:type="spellStart"/>
+      <w:r>
+        <w:rPr>
+          <w:rFonts w:ascii="Times New Roman" w:hAnsi="Times New Roman" w:cs="Times New Roman"/>
+          <w:sz w:val="28"/>
+          <w:szCs w:val="28"/>
+        </w:rPr>
+        <w:t>applic</w:t>
+      </w:r>
+      <w:r>
+        <w:rPr>
+          <w:rFonts w:ascii="Times New Roman" w:hAnsi="Times New Roman" w:cs="Times New Roman"/>
+          <w:sz w:val="28"/>
+          <w:szCs w:val="28"/>
+        </w:rPr>
+        <w:t>ation.It</w:t>
+      </w:r>
+      <w:proofErr w:type="spellEnd"/>
+      <w:r>
+        <w:rPr>
+          <w:rFonts w:ascii="Times New Roman" w:hAnsi="Times New Roman" w:cs="Times New Roman"/>
+          <w:sz w:val="28"/>
+          <w:szCs w:val="28"/>
+        </w:rPr>
+        <w:t xml:space="preserve"> starts our application by below line.</w:t>
+      </w:r>
+    </w:p>
+    <w:p>
+      <w:pPr>
+        <w:rPr>
+          <w:rFonts w:ascii="Times New Roman" w:hAnsi="Times New Roman" w:cs="Times New Roman"/>
+          <w:sz w:val="28"/>
+          <w:szCs w:val="28"/>
+        </w:rPr>
+      </w:pPr>
+      <w:proofErr w:type="spellStart"/>
+      <w:proofErr w:type="gramStart"/>
+      <w:r>
+        <w:rPr>
+          <w:rFonts w:ascii="Times New Roman" w:hAnsi="Times New Roman" w:cs="Times New Roman"/>
+          <w:sz w:val="28"/>
+          <w:szCs w:val="28"/>
+        </w:rPr>
+        <w:t>platformBrowserDynamic</w:t>
+      </w:r>
+      <w:proofErr w:type="spellEnd"/>
+      <w:r>
+        <w:rPr>
+          <w:rFonts w:ascii="Times New Roman" w:hAnsi="Times New Roman" w:cs="Times New Roman"/>
+          <w:sz w:val="28"/>
+          <w:szCs w:val="28"/>
+        </w:rPr>
+        <w:t>(</w:t>
+      </w:r>
+      <w:proofErr w:type="gramEnd"/>
+      <w:r>
+        <w:rPr>
+          <w:rFonts w:ascii="Times New Roman" w:hAnsi="Times New Roman" w:cs="Times New Roman"/>
+          <w:sz w:val="28"/>
+          <w:szCs w:val="28"/>
+        </w:rPr>
+        <w:t>).</w:t>
+      </w:r>
+      <w:proofErr w:type="spellStart"/>
+      <w:r>
+        <w:rPr>
+          <w:rFonts w:ascii="Times New Roman" w:hAnsi="Times New Roman" w:cs="Times New Roman"/>
+          <w:sz w:val="28"/>
+          <w:szCs w:val="28"/>
+        </w:rPr>
+        <w:t>bootstrapModule</w:t>
+      </w:r>
+      <w:proofErr w:type="spellEnd"/>
+      <w:r>
+        <w:rPr>
+          <w:rFonts w:ascii="Times New Roman" w:hAnsi="Times New Roman" w:cs="Times New Roman"/>
+          <w:sz w:val="28"/>
+          <w:szCs w:val="28"/>
+        </w:rPr>
+        <w:t>(</w:t>
+      </w:r>
+      <w:proofErr w:type="spellStart"/>
+      <w:r>
+        <w:rPr>
+          <w:rFonts w:ascii="Times New Roman" w:hAnsi="Times New Roman" w:cs="Times New Roman"/>
+          <w:b/>
+          <w:sz w:val="28"/>
+          <w:szCs w:val="28"/>
+        </w:rPr>
+        <w:t>AppModule</w:t>
+      </w:r>
+      <w:proofErr w:type="spellEnd"/>
+      <w:r>
+        <w:rPr>
+          <w:rFonts w:ascii="Times New Roman" w:hAnsi="Times New Roman" w:cs="Times New Roman"/>
+          <w:sz w:val="28"/>
+          <w:szCs w:val="28"/>
+        </w:rPr>
+        <w:t>);</w:t>
+      </w:r>
+    </w:p>
+    <w:p>
+      <w:pPr>
+        <w:rPr>
+          <w:rFonts w:ascii="Times New Roman" w:hAnsi="Times New Roman" w:cs="Times New Roman"/>
+          <w:sz w:val="28"/>
+          <w:szCs w:val="28"/>
+        </w:rPr>
+      </w:pPr>
+    </w:p>
+    <w:p>
+      <w:pPr>
+        <w:rPr>
+          <w:rFonts w:ascii="Times New Roman" w:hAnsi="Times New Roman" w:cs="Times New Roman"/>
+          <w:b/>
+          <w:sz w:val="28"/>
+          <w:szCs w:val="28"/>
+        </w:rPr>
+      </w:pPr>
+      <w:r>
+        <w:rPr>
+          <w:rFonts w:ascii="Times New Roman" w:hAnsi="Times New Roman" w:cs="Times New Roman"/>
+          <w:b/>
+          <w:sz w:val="28"/>
+          <w:szCs w:val="28"/>
+        </w:rPr>
+        <w:t xml:space="preserve">How the angular2 come to know which component to </w:t>
+      </w:r>
+      <w:proofErr w:type="gramStart"/>
+      <w:r>
+        <w:rPr>
+          <w:rFonts w:ascii="Times New Roman" w:hAnsi="Times New Roman" w:cs="Times New Roman"/>
+          <w:b/>
+          <w:sz w:val="28"/>
+          <w:szCs w:val="28"/>
+        </w:rPr>
+        <w:t>load ?</w:t>
+      </w:r>
+      <w:proofErr w:type="gramEnd"/>
+    </w:p>
+    <w:p>
+      <w:pPr>
+        <w:rPr>
+          <w:rFonts w:ascii="Times New Roman" w:hAnsi="Times New Roman" w:cs="Times New Roman"/>
+          <w:sz w:val="28"/>
+          <w:szCs w:val="28"/>
+        </w:rPr>
+      </w:pPr>
+      <w:r>
+        <w:rPr>
+          <w:rFonts w:ascii="Times New Roman" w:hAnsi="Times New Roman" w:cs="Times New Roman"/>
+          <w:sz w:val="28"/>
+          <w:szCs w:val="28"/>
+        </w:rPr>
+        <w:t>Angular</w:t>
+      </w:r>
+      <w:r>
+        <w:rPr>
+          <w:rFonts w:ascii="Times New Roman" w:hAnsi="Times New Roman" w:cs="Times New Roman"/>
+          <w:sz w:val="28"/>
+          <w:szCs w:val="28"/>
+        </w:rPr>
+        <w:t xml:space="preserve"> does not load the whole component.</w:t>
+      </w:r>
+      <w:r>
+        <w:rPr>
+          <w:rFonts w:ascii="Times New Roman" w:hAnsi="Times New Roman" w:cs="Times New Roman"/>
+          <w:sz w:val="28"/>
+          <w:szCs w:val="28"/>
+        </w:rPr>
+        <w:t xml:space="preserve"> It just see it inside the </w:t>
+      </w:r>
+      <w:proofErr w:type="spellStart"/>
+      <w:r>
+        <w:rPr>
+          <w:rFonts w:ascii="Times New Roman" w:hAnsi="Times New Roman" w:cs="Times New Roman"/>
+          <w:sz w:val="28"/>
+          <w:szCs w:val="28"/>
+        </w:rPr>
+        <w:t>AppModule</w:t>
+      </w:r>
+      <w:proofErr w:type="spellEnd"/>
+      <w:r>
+        <w:rPr>
+          <w:rFonts w:ascii="Times New Roman" w:hAnsi="Times New Roman" w:cs="Times New Roman"/>
+          <w:sz w:val="28"/>
+          <w:szCs w:val="28"/>
+        </w:rPr>
+        <w:t>.</w:t>
+      </w:r>
+    </w:p>
+    <w:p>
+      <w:pPr>
+        <w:rPr>
+          <w:rFonts w:ascii="Times New Roman" w:hAnsi="Times New Roman" w:cs="Times New Roman"/>
+          <w:sz w:val="28"/>
+          <w:szCs w:val="28"/>
+        </w:rPr>
+      </w:pPr>
+      <w:r>
+        <w:rPr>
+          <w:rFonts w:ascii="Times New Roman" w:hAnsi="Times New Roman" w:cs="Times New Roman"/>
+          <w:sz w:val="28"/>
+          <w:szCs w:val="28"/>
+        </w:rPr>
+        <w:t>Where the declaration of component is there.</w:t>
+      </w:r>
+      <w:r>
+        <w:rPr>
+          <w:rFonts w:ascii="Times New Roman" w:hAnsi="Times New Roman" w:cs="Times New Roman"/>
+          <w:sz w:val="28"/>
+          <w:szCs w:val="28"/>
+        </w:rPr>
+        <w:t xml:space="preserve"> </w:t>
+      </w:r>
+      <w:r>
+        <w:rPr>
+          <w:rFonts w:ascii="Times New Roman" w:hAnsi="Times New Roman" w:cs="Times New Roman"/>
+          <w:sz w:val="28"/>
+          <w:szCs w:val="28"/>
+        </w:rPr>
+        <w:t xml:space="preserve">Just see the </w:t>
+      </w:r>
+      <w:proofErr w:type="spellStart"/>
+      <w:r>
+        <w:rPr>
+          <w:rFonts w:ascii="Times New Roman" w:hAnsi="Times New Roman" w:cs="Times New Roman"/>
+          <w:sz w:val="28"/>
+          <w:szCs w:val="28"/>
+        </w:rPr>
+        <w:t>app.module.ts</w:t>
+      </w:r>
+      <w:proofErr w:type="spellEnd"/>
+      <w:r>
+        <w:rPr>
+          <w:rFonts w:ascii="Times New Roman" w:hAnsi="Times New Roman" w:cs="Times New Roman"/>
+          <w:sz w:val="28"/>
+          <w:szCs w:val="28"/>
+        </w:rPr>
+        <w:t>.</w:t>
+      </w:r>
+    </w:p>
+    <w:p>
+      <w:pPr>
+        <w:rPr>
+          <w:rFonts w:ascii="Times New Roman" w:hAnsi="Times New Roman" w:cs="Times New Roman"/>
+          <w:sz w:val="28"/>
+          <w:szCs w:val="28"/>
+        </w:rPr>
+      </w:pPr>
+    </w:p>
+    <w:p>
+      <w:pPr>
+        <w:rPr>
+          <w:rFonts w:ascii="Times New Roman" w:hAnsi="Times New Roman" w:cs="Times New Roman"/>
+          <w:sz w:val="28"/>
+          <w:szCs w:val="28"/>
+        </w:rPr>
+      </w:pPr>
+      <w:r>
+        <w:rPr>
+          <w:rFonts w:ascii="Times New Roman" w:hAnsi="Times New Roman" w:cs="Times New Roman"/>
+          <w:sz w:val="28"/>
+          <w:szCs w:val="28"/>
+        </w:rPr>
+        <w:t>],</w:t>
+      </w:r>
+    </w:p>
+    <w:p>
+      <w:pPr>
+        <w:rPr>
+          <w:rFonts w:ascii="Times New Roman" w:hAnsi="Times New Roman" w:cs="Times New Roman"/>
+          <w:sz w:val="28"/>
+          <w:szCs w:val="28"/>
+        </w:rPr>
+      </w:pPr>
+      <w:r>
+        <w:rPr>
+          <w:rFonts w:ascii="Times New Roman" w:hAnsi="Times New Roman" w:cs="Times New Roman"/>
+          <w:sz w:val="28"/>
+          <w:szCs w:val="28"/>
+        </w:rPr>
+        <w:t xml:space="preserve">  </w:t>
+      </w:r>
+      <w:proofErr w:type="gramStart"/>
+      <w:r>
+        <w:rPr>
+          <w:rFonts w:ascii="Times New Roman" w:hAnsi="Times New Roman" w:cs="Times New Roman"/>
+          <w:sz w:val="28"/>
+          <w:szCs w:val="28"/>
+        </w:rPr>
+        <w:t>providers</w:t>
+      </w:r>
+      <w:proofErr w:type="gramEnd"/>
+      <w:r>
+        <w:rPr>
+          <w:rFonts w:ascii="Times New Roman" w:hAnsi="Times New Roman" w:cs="Times New Roman"/>
+          <w:sz w:val="28"/>
+          <w:szCs w:val="28"/>
+        </w:rPr>
+        <w:t>: [],</w:t>
+      </w:r>
+    </w:p>
+    <w:p>
+      <w:pPr>
+        <w:rPr>
+          <w:rFonts w:ascii="Times New Roman" w:hAnsi="Times New Roman" w:cs="Times New Roman"/>
+          <w:b/>
+          <w:sz w:val="28"/>
+          <w:szCs w:val="28"/>
+        </w:rPr>
+      </w:pPr>
+      <w:r>
+        <w:rPr>
+          <w:rFonts w:ascii="Times New Roman" w:hAnsi="Times New Roman" w:cs="Times New Roman"/>
+          <w:sz w:val="28"/>
+          <w:szCs w:val="28"/>
+        </w:rPr>
+        <w:t xml:space="preserve">  </w:t>
+      </w:r>
+      <w:proofErr w:type="gramStart"/>
+      <w:r>
+        <w:rPr>
+          <w:rFonts w:ascii="Times New Roman" w:hAnsi="Times New Roman" w:cs="Times New Roman"/>
+          <w:b/>
+          <w:sz w:val="28"/>
+          <w:szCs w:val="28"/>
+        </w:rPr>
+        <w:t>bootstrap</w:t>
+      </w:r>
+      <w:proofErr w:type="gramEnd"/>
+      <w:r>
+        <w:rPr>
+          <w:rFonts w:ascii="Times New Roman" w:hAnsi="Times New Roman" w:cs="Times New Roman"/>
+          <w:b/>
+          <w:sz w:val="28"/>
+          <w:szCs w:val="28"/>
+        </w:rPr>
+        <w:t>: [</w:t>
+      </w:r>
+      <w:proofErr w:type="spellStart"/>
+      <w:r>
+        <w:rPr>
+          <w:rFonts w:ascii="Times New Roman" w:hAnsi="Times New Roman" w:cs="Times New Roman"/>
+          <w:b/>
+          <w:sz w:val="28"/>
+          <w:szCs w:val="28"/>
+        </w:rPr>
+        <w:t>AppComponent</w:t>
+      </w:r>
+      <w:proofErr w:type="spellEnd"/>
+      <w:r>
+        <w:rPr>
+          <w:rFonts w:ascii="Times New Roman" w:hAnsi="Times New Roman" w:cs="Times New Roman"/>
+          <w:b/>
+          <w:sz w:val="28"/>
+          <w:szCs w:val="28"/>
+        </w:rPr>
+        <w:t>]</w:t>
+      </w:r>
+    </w:p>
+    <w:p>
+      <w:pPr>
+        <w:rPr>
+          <w:rFonts w:ascii="Times New Roman" w:hAnsi="Times New Roman" w:cs="Times New Roman"/>
+          <w:sz w:val="28"/>
+          <w:szCs w:val="28"/>
+        </w:rPr>
+      </w:pPr>
+      <w:r>
+        <w:rPr>
+          <w:rFonts w:ascii="Times New Roman" w:hAnsi="Times New Roman" w:cs="Times New Roman"/>
+          <w:sz w:val="28"/>
+          <w:szCs w:val="28"/>
+        </w:rPr>
+        <w:t xml:space="preserve">It bootstrap the </w:t>
+      </w:r>
+      <w:proofErr w:type="spellStart"/>
+      <w:r>
+        <w:rPr>
+          <w:rFonts w:ascii="Times New Roman" w:hAnsi="Times New Roman" w:cs="Times New Roman"/>
+          <w:sz w:val="28"/>
+          <w:szCs w:val="28"/>
+        </w:rPr>
+        <w:t>AppComponent</w:t>
+      </w:r>
+      <w:proofErr w:type="spellEnd"/>
+      <w:r>
+        <w:rPr>
+          <w:rFonts w:ascii="Times New Roman" w:hAnsi="Times New Roman" w:cs="Times New Roman"/>
+          <w:sz w:val="28"/>
+          <w:szCs w:val="28"/>
+        </w:rPr>
+        <w:t xml:space="preserve"> </w:t>
+      </w:r>
+      <w:proofErr w:type="spellStart"/>
+      <w:r>
+        <w:rPr>
+          <w:rFonts w:ascii="Times New Roman" w:hAnsi="Times New Roman" w:cs="Times New Roman"/>
+          <w:sz w:val="28"/>
+          <w:szCs w:val="28"/>
+        </w:rPr>
+        <w:t>here.</w:t>
+      </w:r>
+      <w:r>
+        <w:rPr>
+          <w:rFonts w:ascii="Times New Roman" w:hAnsi="Times New Roman" w:cs="Times New Roman"/>
+          <w:sz w:val="28"/>
+          <w:szCs w:val="28"/>
+        </w:rPr>
+        <w:t>This</w:t>
+      </w:r>
+      <w:proofErr w:type="spellEnd"/>
+      <w:r>
+        <w:rPr>
+          <w:rFonts w:ascii="Times New Roman" w:hAnsi="Times New Roman" w:cs="Times New Roman"/>
+          <w:sz w:val="28"/>
+          <w:szCs w:val="28"/>
+        </w:rPr>
+        <w:t xml:space="preserve"> tells the angular 2 that this component is the root component of the application</w:t>
+      </w:r>
+      <w:r>
+        <w:rPr>
+          <w:rFonts w:ascii="Times New Roman" w:hAnsi="Times New Roman" w:cs="Times New Roman"/>
+          <w:sz w:val="28"/>
+          <w:szCs w:val="28"/>
+        </w:rPr>
+        <w:t>. This is also present inside the index.html</w:t>
+      </w:r>
+    </w:p>
+    <w:p>
+      <w:pPr>
+        <w:rPr>
+          <w:rFonts w:ascii="Times New Roman" w:hAnsi="Times New Roman" w:cs="Times New Roman"/>
+          <w:sz w:val="28"/>
+          <w:szCs w:val="28"/>
+        </w:rPr>
+      </w:pPr>
+    </w:p>
+    <w:p>
+      <w:pPr>
+        <w:rPr>
+          <w:rFonts w:ascii="Times New Roman" w:hAnsi="Times New Roman" w:cs="Times New Roman"/>
+          <w:b/>
+          <w:sz w:val="28"/>
+          <w:szCs w:val="28"/>
+        </w:rPr>
+      </w:pPr>
+      <w:r>
+        <w:rPr>
+          <w:rFonts w:ascii="Times New Roman" w:hAnsi="Times New Roman" w:cs="Times New Roman"/>
+          <w:b/>
+          <w:sz w:val="28"/>
+          <w:szCs w:val="28"/>
+        </w:rPr>
+        <w:t xml:space="preserve">Understanding the </w:t>
+      </w:r>
+      <w:proofErr w:type="spellStart"/>
+      <w:r>
+        <w:rPr>
+          <w:rFonts w:ascii="Times New Roman" w:hAnsi="Times New Roman" w:cs="Times New Roman"/>
+          <w:b/>
+          <w:sz w:val="28"/>
+          <w:szCs w:val="28"/>
+        </w:rPr>
+        <w:t>AppModule</w:t>
+      </w:r>
+      <w:proofErr w:type="spellEnd"/>
+      <w:r>
+        <w:rPr>
+          <w:rFonts w:ascii="Times New Roman" w:hAnsi="Times New Roman" w:cs="Times New Roman"/>
+          <w:b/>
+          <w:sz w:val="28"/>
+          <w:szCs w:val="28"/>
+        </w:rPr>
+        <w:t xml:space="preserve"> Component</w:t>
+      </w:r>
+    </w:p>
+    <w:p>
+      <w:pPr>
+        <w:rPr>
+          <w:rFonts w:ascii="Times New Roman" w:hAnsi="Times New Roman" w:cs="Times New Roman"/>
+          <w:sz w:val="28"/>
+          <w:szCs w:val="28"/>
+        </w:rPr>
+      </w:pPr>
+      <w:proofErr w:type="gramStart"/>
+      <w:r>
+        <w:rPr>
+          <w:rFonts w:ascii="Times New Roman" w:hAnsi="Times New Roman" w:cs="Times New Roman"/>
+          <w:sz w:val="28"/>
+          <w:szCs w:val="28"/>
+        </w:rPr>
+        <w:t>import</w:t>
+      </w:r>
+      <w:proofErr w:type="gramEnd"/>
+      <w:r>
+        <w:rPr>
+          <w:rFonts w:ascii="Times New Roman" w:hAnsi="Times New Roman" w:cs="Times New Roman"/>
+          <w:sz w:val="28"/>
+          <w:szCs w:val="28"/>
+        </w:rPr>
+        <w:t xml:space="preserve"> { </w:t>
+      </w:r>
+      <w:proofErr w:type="spellStart"/>
+      <w:r>
+        <w:rPr>
+          <w:rFonts w:ascii="Times New Roman" w:hAnsi="Times New Roman" w:cs="Times New Roman"/>
+          <w:sz w:val="28"/>
+          <w:szCs w:val="28"/>
+        </w:rPr>
+        <w:t>BrowserModule</w:t>
+      </w:r>
+      <w:proofErr w:type="spellEnd"/>
+      <w:r>
+        <w:rPr>
+          <w:rFonts w:ascii="Times New Roman" w:hAnsi="Times New Roman" w:cs="Times New Roman"/>
+          <w:sz w:val="28"/>
+          <w:szCs w:val="28"/>
+        </w:rPr>
+        <w:t xml:space="preserve"> } from '@angular/platform-browser';</w:t>
+      </w:r>
+    </w:p>
+    <w:p>
+      <w:pPr>
+        <w:rPr>
+          <w:rFonts w:ascii="Times New Roman" w:hAnsi="Times New Roman" w:cs="Times New Roman"/>
+          <w:sz w:val="28"/>
+          <w:szCs w:val="28"/>
+        </w:rPr>
+      </w:pPr>
+      <w:proofErr w:type="gramStart"/>
+      <w:r>
+        <w:rPr>
+          <w:rFonts w:ascii="Times New Roman" w:hAnsi="Times New Roman" w:cs="Times New Roman"/>
+          <w:sz w:val="28"/>
+          <w:szCs w:val="28"/>
+        </w:rPr>
+        <w:t>import</w:t>
+      </w:r>
+      <w:proofErr w:type="gramEnd"/>
+      <w:r>
+        <w:rPr>
+          <w:rFonts w:ascii="Times New Roman" w:hAnsi="Times New Roman" w:cs="Times New Roman"/>
+          <w:sz w:val="28"/>
+          <w:szCs w:val="28"/>
+        </w:rPr>
+        <w:t xml:space="preserve"> { </w:t>
+      </w:r>
+      <w:proofErr w:type="spellStart"/>
+      <w:r>
+        <w:rPr>
+          <w:rFonts w:ascii="Times New Roman" w:hAnsi="Times New Roman" w:cs="Times New Roman"/>
+          <w:sz w:val="28"/>
+          <w:szCs w:val="28"/>
+        </w:rPr>
+        <w:t>NgModule</w:t>
+      </w:r>
+      <w:proofErr w:type="spellEnd"/>
+      <w:r>
+        <w:rPr>
+          <w:rFonts w:ascii="Times New Roman" w:hAnsi="Times New Roman" w:cs="Times New Roman"/>
+          <w:sz w:val="28"/>
+          <w:szCs w:val="28"/>
+        </w:rPr>
+        <w:t xml:space="preserve"> } from '@angular/core';</w:t>
+      </w:r>
+    </w:p>
+    <w:p>
+      <w:pPr>
+        <w:rPr>
+          <w:rFonts w:ascii="Times New Roman" w:hAnsi="Times New Roman" w:cs="Times New Roman"/>
+          <w:sz w:val="28"/>
+          <w:szCs w:val="28"/>
+        </w:rPr>
+      </w:pPr>
+      <w:proofErr w:type="gramStart"/>
+      <w:r>
+        <w:rPr>
+          <w:rFonts w:ascii="Times New Roman" w:hAnsi="Times New Roman" w:cs="Times New Roman"/>
+          <w:sz w:val="28"/>
+          <w:szCs w:val="28"/>
+        </w:rPr>
+        <w:t>import</w:t>
+      </w:r>
+      <w:proofErr w:type="gramEnd"/>
+      <w:r>
+        <w:rPr>
+          <w:rFonts w:ascii="Times New Roman" w:hAnsi="Times New Roman" w:cs="Times New Roman"/>
+          <w:sz w:val="28"/>
+          <w:szCs w:val="28"/>
+        </w:rPr>
+        <w:t xml:space="preserve"> { </w:t>
+      </w:r>
+      <w:proofErr w:type="spellStart"/>
+      <w:r>
+        <w:rPr>
+          <w:rFonts w:ascii="Times New Roman" w:hAnsi="Times New Roman" w:cs="Times New Roman"/>
+          <w:sz w:val="28"/>
+          <w:szCs w:val="28"/>
+        </w:rPr>
+        <w:t>FormsModule</w:t>
+      </w:r>
+      <w:proofErr w:type="spellEnd"/>
+      <w:r>
+        <w:rPr>
+          <w:rFonts w:ascii="Times New Roman" w:hAnsi="Times New Roman" w:cs="Times New Roman"/>
+          <w:sz w:val="28"/>
+          <w:szCs w:val="28"/>
+        </w:rPr>
+        <w:t xml:space="preserve"> } from '@angular/forms';</w:t>
+      </w:r>
+    </w:p>
+    <w:p>
+      <w:pPr>
+        <w:rPr>
+          <w:rFonts w:ascii="Times New Roman" w:hAnsi="Times New Roman" w:cs="Times New Roman"/>
+          <w:sz w:val="28"/>
+          <w:szCs w:val="28"/>
+        </w:rPr>
+      </w:pPr>
+      <w:proofErr w:type="gramStart"/>
+      <w:r>
+        <w:rPr>
+          <w:rFonts w:ascii="Times New Roman" w:hAnsi="Times New Roman" w:cs="Times New Roman"/>
+          <w:sz w:val="28"/>
+          <w:szCs w:val="28"/>
+        </w:rPr>
+        <w:lastRenderedPageBreak/>
+        <w:t>import</w:t>
+      </w:r>
+      <w:proofErr w:type="gramEnd"/>
+      <w:r>
+        <w:rPr>
+          <w:rFonts w:ascii="Times New Roman" w:hAnsi="Times New Roman" w:cs="Times New Roman"/>
+          <w:sz w:val="28"/>
+          <w:szCs w:val="28"/>
+        </w:rPr>
+        <w:t xml:space="preserve"> { </w:t>
+      </w:r>
+      <w:proofErr w:type="spellStart"/>
+      <w:r>
+        <w:rPr>
+          <w:rFonts w:ascii="Times New Roman" w:hAnsi="Times New Roman" w:cs="Times New Roman"/>
+          <w:sz w:val="28"/>
+          <w:szCs w:val="28"/>
+        </w:rPr>
+        <w:t>HttpModule</w:t>
+      </w:r>
+      <w:proofErr w:type="spellEnd"/>
+      <w:r>
+        <w:rPr>
+          <w:rFonts w:ascii="Times New Roman" w:hAnsi="Times New Roman" w:cs="Times New Roman"/>
+          <w:sz w:val="28"/>
+          <w:szCs w:val="28"/>
+        </w:rPr>
+        <w:t xml:space="preserve"> } from '@angular/http';</w:t>
+      </w:r>
+    </w:p>
+    <w:p>
+      <w:pPr>
+        <w:rPr>
+          <w:rFonts w:ascii="Times New Roman" w:hAnsi="Times New Roman" w:cs="Times New Roman"/>
+          <w:sz w:val="28"/>
+          <w:szCs w:val="28"/>
+        </w:rPr>
+      </w:pPr>
+      <w:proofErr w:type="gramStart"/>
+      <w:r>
+        <w:rPr>
+          <w:rFonts w:ascii="Times New Roman" w:hAnsi="Times New Roman" w:cs="Times New Roman"/>
+          <w:sz w:val="28"/>
+          <w:szCs w:val="28"/>
+        </w:rPr>
+        <w:t>import</w:t>
+      </w:r>
+      <w:proofErr w:type="gramEnd"/>
+      <w:r>
+        <w:rPr>
+          <w:rFonts w:ascii="Times New Roman" w:hAnsi="Times New Roman" w:cs="Times New Roman"/>
+          <w:sz w:val="28"/>
+          <w:szCs w:val="28"/>
+        </w:rPr>
+        <w:t xml:space="preserve"> { </w:t>
+      </w:r>
+      <w:proofErr w:type="spellStart"/>
+      <w:r>
+        <w:rPr>
+          <w:rFonts w:ascii="Times New Roman" w:hAnsi="Times New Roman" w:cs="Times New Roman"/>
+          <w:sz w:val="28"/>
+          <w:szCs w:val="28"/>
+        </w:rPr>
+        <w:t>AppComponent</w:t>
+      </w:r>
+      <w:proofErr w:type="spellEnd"/>
+      <w:r>
+        <w:rPr>
+          <w:rFonts w:ascii="Times New Roman" w:hAnsi="Times New Roman" w:cs="Times New Roman"/>
+          <w:sz w:val="28"/>
+          <w:szCs w:val="28"/>
+        </w:rPr>
+        <w:t xml:space="preserve"> } from './</w:t>
+      </w:r>
+      <w:proofErr w:type="spellStart"/>
+      <w:r>
+        <w:rPr>
+          <w:rFonts w:ascii="Times New Roman" w:hAnsi="Times New Roman" w:cs="Times New Roman"/>
+          <w:sz w:val="28"/>
+          <w:szCs w:val="28"/>
+        </w:rPr>
+        <w:t>app.component</w:t>
+      </w:r>
+      <w:proofErr w:type="spellEnd"/>
+      <w:r>
+        <w:rPr>
+          <w:rFonts w:ascii="Times New Roman" w:hAnsi="Times New Roman" w:cs="Times New Roman"/>
+          <w:sz w:val="28"/>
+          <w:szCs w:val="28"/>
+        </w:rPr>
+        <w:t>';</w:t>
+      </w:r>
+    </w:p>
+    <w:p>
+      <w:pPr>
+        <w:rPr>
+          <w:rFonts w:ascii="Times New Roman" w:hAnsi="Times New Roman" w:cs="Times New Roman"/>
+          <w:sz w:val="28"/>
+          <w:szCs w:val="28"/>
+        </w:rPr>
+      </w:pPr>
+      <w:proofErr w:type="gramStart"/>
+      <w:r>
+        <w:rPr>
+          <w:rFonts w:ascii="Times New Roman" w:hAnsi="Times New Roman" w:cs="Times New Roman"/>
+          <w:sz w:val="28"/>
+          <w:szCs w:val="28"/>
+        </w:rPr>
+        <w:t>@</w:t>
+      </w:r>
+      <w:proofErr w:type="spellStart"/>
+      <w:r>
+        <w:rPr>
+          <w:rFonts w:ascii="Times New Roman" w:hAnsi="Times New Roman" w:cs="Times New Roman"/>
+          <w:sz w:val="28"/>
+          <w:szCs w:val="28"/>
+        </w:rPr>
+        <w:t>NgModule</w:t>
+      </w:r>
+      <w:proofErr w:type="spellEnd"/>
+      <w:r>
+        <w:rPr>
+          <w:rFonts w:ascii="Times New Roman" w:hAnsi="Times New Roman" w:cs="Times New Roman"/>
+          <w:sz w:val="28"/>
+          <w:szCs w:val="28"/>
+        </w:rPr>
+        <w:t>({</w:t>
+      </w:r>
+      <w:proofErr w:type="gramEnd"/>
+    </w:p>
+    <w:p>
+      <w:pPr>
+        <w:rPr>
+          <w:rFonts w:ascii="Times New Roman" w:hAnsi="Times New Roman" w:cs="Times New Roman"/>
+          <w:sz w:val="28"/>
+          <w:szCs w:val="28"/>
+        </w:rPr>
+      </w:pPr>
+      <w:r>
+        <w:rPr>
+          <w:rFonts w:ascii="Times New Roman" w:hAnsi="Times New Roman" w:cs="Times New Roman"/>
+          <w:sz w:val="28"/>
+          <w:szCs w:val="28"/>
+        </w:rPr>
+        <w:t xml:space="preserve">  </w:t>
+      </w:r>
+      <w:proofErr w:type="gramStart"/>
+      <w:r>
+        <w:rPr>
+          <w:rFonts w:ascii="Times New Roman" w:hAnsi="Times New Roman" w:cs="Times New Roman"/>
+          <w:sz w:val="28"/>
+          <w:szCs w:val="28"/>
+        </w:rPr>
+        <w:t>declarations</w:t>
+      </w:r>
+      <w:proofErr w:type="gramEnd"/>
+      <w:r>
+        <w:rPr>
+          <w:rFonts w:ascii="Times New Roman" w:hAnsi="Times New Roman" w:cs="Times New Roman"/>
+          <w:sz w:val="28"/>
+          <w:szCs w:val="28"/>
+        </w:rPr>
+        <w:t>: [</w:t>
+      </w:r>
+      <w:r>
+        <w:rPr>
+          <w:rFonts w:ascii="Times New Roman" w:hAnsi="Times New Roman" w:cs="Times New Roman"/>
+          <w:sz w:val="28"/>
+          <w:szCs w:val="28"/>
+        </w:rPr>
+        <w:t xml:space="preserve">    </w:t>
+      </w:r>
+      <w:r>
+        <w:rPr>
+          <w:rFonts w:ascii="Times New Roman" w:hAnsi="Times New Roman" w:cs="Times New Roman"/>
+          <w:b/>
+          <w:sz w:val="28"/>
+          <w:szCs w:val="28"/>
+        </w:rPr>
+        <w:t>//Tells which directive we use in our application.</w:t>
+      </w:r>
+      <w:r>
+        <w:rPr>
+          <w:rFonts w:ascii="Times New Roman" w:hAnsi="Times New Roman" w:cs="Times New Roman"/>
+          <w:b/>
+          <w:sz w:val="28"/>
+          <w:szCs w:val="28"/>
+        </w:rPr>
+        <w:t xml:space="preserve"> </w:t>
+      </w:r>
+      <w:r>
+        <w:rPr>
+          <w:rFonts w:ascii="Times New Roman" w:hAnsi="Times New Roman" w:cs="Times New Roman"/>
+          <w:b/>
+          <w:sz w:val="28"/>
+          <w:szCs w:val="28"/>
+        </w:rPr>
+        <w:t>Directives      are the instructions that tells angular2 what to do.</w:t>
+      </w:r>
+    </w:p>
+    <w:p>
+      <w:pPr>
+        <w:rPr>
+          <w:rFonts w:ascii="Times New Roman" w:hAnsi="Times New Roman" w:cs="Times New Roman"/>
+          <w:sz w:val="28"/>
+          <w:szCs w:val="28"/>
+        </w:rPr>
+      </w:pPr>
+      <w:r>
+        <w:rPr>
+          <w:rFonts w:ascii="Times New Roman" w:hAnsi="Times New Roman" w:cs="Times New Roman"/>
+          <w:sz w:val="28"/>
+          <w:szCs w:val="28"/>
+        </w:rPr>
+        <w:t xml:space="preserve">    </w:t>
+      </w:r>
+      <w:proofErr w:type="spellStart"/>
+      <w:r>
+        <w:rPr>
+          <w:rFonts w:ascii="Times New Roman" w:hAnsi="Times New Roman" w:cs="Times New Roman"/>
+          <w:sz w:val="28"/>
+          <w:szCs w:val="28"/>
+        </w:rPr>
+        <w:t>AppComponent</w:t>
+      </w:r>
+      <w:proofErr w:type="spellEnd"/>
+    </w:p>
+    <w:p>
+      <w:pPr>
+        <w:rPr>
+          <w:rFonts w:ascii="Times New Roman" w:hAnsi="Times New Roman" w:cs="Times New Roman"/>
+          <w:sz w:val="28"/>
+          <w:szCs w:val="28"/>
+        </w:rPr>
+      </w:pPr>
+      <w:r>
+        <w:rPr>
+          <w:rFonts w:ascii="Times New Roman" w:hAnsi="Times New Roman" w:cs="Times New Roman"/>
+          <w:sz w:val="28"/>
+          <w:szCs w:val="28"/>
+        </w:rPr>
+        <w:t xml:space="preserve">  ],</w:t>
+      </w:r>
+    </w:p>
+    <w:p>
+      <w:pPr>
+        <w:rPr>
+          <w:rFonts w:ascii="Times New Roman" w:hAnsi="Times New Roman" w:cs="Times New Roman"/>
+          <w:sz w:val="28"/>
+          <w:szCs w:val="28"/>
+        </w:rPr>
+      </w:pPr>
+      <w:r>
+        <w:rPr>
+          <w:rFonts w:ascii="Times New Roman" w:hAnsi="Times New Roman" w:cs="Times New Roman"/>
+          <w:sz w:val="28"/>
+          <w:szCs w:val="28"/>
+        </w:rPr>
+        <w:t xml:space="preserve">  </w:t>
+      </w:r>
+      <w:proofErr w:type="gramStart"/>
+      <w:r>
+        <w:rPr>
+          <w:rFonts w:ascii="Times New Roman" w:hAnsi="Times New Roman" w:cs="Times New Roman"/>
+          <w:sz w:val="28"/>
+          <w:szCs w:val="28"/>
+        </w:rPr>
+        <w:t>imports</w:t>
+      </w:r>
+      <w:proofErr w:type="gramEnd"/>
+      <w:r>
+        <w:rPr>
+          <w:rFonts w:ascii="Times New Roman" w:hAnsi="Times New Roman" w:cs="Times New Roman"/>
+          <w:sz w:val="28"/>
+          <w:szCs w:val="28"/>
+        </w:rPr>
+        <w:t>: [</w:t>
+      </w:r>
+      <w:r>
+        <w:rPr>
+          <w:rFonts w:ascii="Times New Roman" w:hAnsi="Times New Roman" w:cs="Times New Roman"/>
+          <w:sz w:val="28"/>
+          <w:szCs w:val="28"/>
+        </w:rPr>
+        <w:t xml:space="preserve">         </w:t>
+      </w:r>
+      <w:r>
+        <w:rPr>
+          <w:rFonts w:ascii="Times New Roman" w:hAnsi="Times New Roman" w:cs="Times New Roman"/>
+          <w:sz w:val="28"/>
+          <w:szCs w:val="28"/>
+        </w:rPr>
+        <w:t>/</w:t>
+      </w:r>
+      <w:r>
+        <w:rPr>
+          <w:rFonts w:ascii="Times New Roman" w:hAnsi="Times New Roman" w:cs="Times New Roman"/>
+          <w:b/>
+          <w:sz w:val="28"/>
+          <w:szCs w:val="28"/>
+        </w:rPr>
+        <w:t xml:space="preserve">/Tells which other modules do I </w:t>
+      </w:r>
+      <w:r>
+        <w:rPr>
+          <w:rFonts w:ascii="Times New Roman" w:hAnsi="Times New Roman" w:cs="Times New Roman"/>
+          <w:b/>
+          <w:sz w:val="28"/>
+          <w:szCs w:val="28"/>
+        </w:rPr>
+        <w:t>use in our application.</w:t>
+      </w:r>
+    </w:p>
+    <w:p>
+      <w:pPr>
+        <w:rPr>
+          <w:rFonts w:ascii="Times New Roman" w:hAnsi="Times New Roman" w:cs="Times New Roman"/>
+          <w:sz w:val="28"/>
+          <w:szCs w:val="28"/>
+        </w:rPr>
+      </w:pPr>
+      <w:r>
+        <w:rPr>
+          <w:rFonts w:ascii="Times New Roman" w:hAnsi="Times New Roman" w:cs="Times New Roman"/>
+          <w:sz w:val="28"/>
+          <w:szCs w:val="28"/>
+        </w:rPr>
+        <w:t xml:space="preserve">    </w:t>
+      </w:r>
+      <w:proofErr w:type="spellStart"/>
+      <w:r>
+        <w:rPr>
+          <w:rFonts w:ascii="Times New Roman" w:hAnsi="Times New Roman" w:cs="Times New Roman"/>
+          <w:sz w:val="28"/>
+          <w:szCs w:val="28"/>
+        </w:rPr>
+        <w:t>BrowserModule</w:t>
+      </w:r>
+      <w:proofErr w:type="spellEnd"/>
+      <w:proofErr w:type="gramStart"/>
+      <w:r>
+        <w:rPr>
+          <w:rFonts w:ascii="Times New Roman" w:hAnsi="Times New Roman" w:cs="Times New Roman"/>
+          <w:sz w:val="28"/>
+          <w:szCs w:val="28"/>
+        </w:rPr>
+        <w:t>,</w:t>
+      </w:r>
+      <w:r>
+        <w:rPr>
+          <w:rFonts w:ascii="Times New Roman" w:hAnsi="Times New Roman" w:cs="Times New Roman"/>
+          <w:sz w:val="28"/>
+          <w:szCs w:val="28"/>
+        </w:rPr>
+        <w:t xml:space="preserve">  </w:t>
+      </w:r>
+      <w:r>
+        <w:rPr>
+          <w:rFonts w:ascii="Times New Roman" w:hAnsi="Times New Roman" w:cs="Times New Roman"/>
+          <w:b/>
+          <w:sz w:val="28"/>
+          <w:szCs w:val="28"/>
+        </w:rPr>
+        <w:t>/</w:t>
+      </w:r>
+      <w:proofErr w:type="gramEnd"/>
+      <w:r>
+        <w:rPr>
+          <w:rFonts w:ascii="Times New Roman" w:hAnsi="Times New Roman" w:cs="Times New Roman"/>
+          <w:b/>
+          <w:sz w:val="28"/>
+          <w:szCs w:val="28"/>
+        </w:rPr>
+        <w:t>/These are predefined modules.</w:t>
+      </w:r>
+    </w:p>
+    <w:p>
+      <w:pPr>
+        <w:rPr>
+          <w:rFonts w:ascii="Times New Roman" w:hAnsi="Times New Roman" w:cs="Times New Roman"/>
+          <w:sz w:val="28"/>
+          <w:szCs w:val="28"/>
+        </w:rPr>
+      </w:pPr>
+      <w:r>
+        <w:rPr>
+          <w:rFonts w:ascii="Times New Roman" w:hAnsi="Times New Roman" w:cs="Times New Roman"/>
+          <w:sz w:val="28"/>
+          <w:szCs w:val="28"/>
+        </w:rPr>
+        <w:t xml:space="preserve">    </w:t>
+      </w:r>
+      <w:proofErr w:type="spellStart"/>
+      <w:r>
+        <w:rPr>
+          <w:rFonts w:ascii="Times New Roman" w:hAnsi="Times New Roman" w:cs="Times New Roman"/>
+          <w:sz w:val="28"/>
+          <w:szCs w:val="28"/>
+        </w:rPr>
+        <w:t>FormsModule</w:t>
+      </w:r>
+      <w:proofErr w:type="spellEnd"/>
+      <w:r>
+        <w:rPr>
+          <w:rFonts w:ascii="Times New Roman" w:hAnsi="Times New Roman" w:cs="Times New Roman"/>
+          <w:sz w:val="28"/>
+          <w:szCs w:val="28"/>
+        </w:rPr>
+        <w:t>,</w:t>
+      </w:r>
+      <w:r>
+        <w:rPr>
+          <w:rFonts w:ascii="Times New Roman" w:hAnsi="Times New Roman" w:cs="Times New Roman"/>
+          <w:sz w:val="28"/>
+          <w:szCs w:val="28"/>
+        </w:rPr>
+        <w:t xml:space="preserve">    </w:t>
+      </w:r>
+      <w:r>
+        <w:rPr>
+          <w:rFonts w:ascii="Times New Roman" w:hAnsi="Times New Roman" w:cs="Times New Roman"/>
+          <w:b/>
+          <w:sz w:val="28"/>
+          <w:szCs w:val="28"/>
+        </w:rPr>
+        <w:t>//when working with input fields</w:t>
+      </w:r>
+    </w:p>
+    <w:p>
+      <w:pPr>
+        <w:rPr>
+          <w:rFonts w:ascii="Times New Roman" w:hAnsi="Times New Roman" w:cs="Times New Roman"/>
+          <w:sz w:val="28"/>
+          <w:szCs w:val="28"/>
+        </w:rPr>
+      </w:pPr>
+      <w:r>
+        <w:rPr>
+          <w:rFonts w:ascii="Times New Roman" w:hAnsi="Times New Roman" w:cs="Times New Roman"/>
+          <w:sz w:val="28"/>
+          <w:szCs w:val="28"/>
+        </w:rPr>
+        <w:t xml:space="preserve">    </w:t>
+      </w:r>
+      <w:proofErr w:type="spellStart"/>
+      <w:r>
+        <w:rPr>
+          <w:rFonts w:ascii="Times New Roman" w:hAnsi="Times New Roman" w:cs="Times New Roman"/>
+          <w:sz w:val="28"/>
+          <w:szCs w:val="28"/>
+        </w:rPr>
+        <w:t>HttpModule</w:t>
+      </w:r>
+      <w:proofErr w:type="spellEnd"/>
+      <w:r>
+        <w:rPr>
+          <w:rFonts w:ascii="Times New Roman" w:hAnsi="Times New Roman" w:cs="Times New Roman"/>
+          <w:sz w:val="28"/>
+          <w:szCs w:val="28"/>
+        </w:rPr>
+        <w:t xml:space="preserve">        </w:t>
+      </w:r>
+      <w:r>
+        <w:rPr>
+          <w:rFonts w:ascii="Times New Roman" w:hAnsi="Times New Roman" w:cs="Times New Roman"/>
+          <w:b/>
+          <w:sz w:val="28"/>
+          <w:szCs w:val="28"/>
+        </w:rPr>
+        <w:t>//When working with http access</w:t>
+      </w:r>
+    </w:p>
+    <w:p>
+      <w:pPr>
+        <w:rPr>
+          <w:rFonts w:ascii="Times New Roman" w:hAnsi="Times New Roman" w:cs="Times New Roman"/>
+          <w:sz w:val="28"/>
+          <w:szCs w:val="28"/>
+        </w:rPr>
+      </w:pPr>
+      <w:r>
+        <w:rPr>
+          <w:rFonts w:ascii="Times New Roman" w:hAnsi="Times New Roman" w:cs="Times New Roman"/>
+          <w:sz w:val="28"/>
+          <w:szCs w:val="28"/>
+        </w:rPr>
+        <w:t xml:space="preserve">  ],</w:t>
+      </w:r>
+    </w:p>
+    <w:p>
+      <w:pPr>
+        <w:rPr>
+          <w:rFonts w:ascii="Times New Roman" w:hAnsi="Times New Roman" w:cs="Times New Roman"/>
+          <w:sz w:val="28"/>
+          <w:szCs w:val="28"/>
+        </w:rPr>
+      </w:pPr>
+      <w:r>
+        <w:rPr>
+          <w:rFonts w:ascii="Times New Roman" w:hAnsi="Times New Roman" w:cs="Times New Roman"/>
+          <w:sz w:val="28"/>
+          <w:szCs w:val="28"/>
+        </w:rPr>
+        <w:t xml:space="preserve">  </w:t>
+      </w:r>
+      <w:proofErr w:type="gramStart"/>
+      <w:r>
+        <w:rPr>
+          <w:rFonts w:ascii="Times New Roman" w:hAnsi="Times New Roman" w:cs="Times New Roman"/>
+          <w:sz w:val="28"/>
+          <w:szCs w:val="28"/>
+        </w:rPr>
+        <w:t>providers</w:t>
+      </w:r>
+      <w:proofErr w:type="gramEnd"/>
+      <w:r>
+        <w:rPr>
+          <w:rFonts w:ascii="Times New Roman" w:hAnsi="Times New Roman" w:cs="Times New Roman"/>
+          <w:sz w:val="28"/>
+          <w:szCs w:val="28"/>
+        </w:rPr>
+        <w:t>: [],</w:t>
+      </w:r>
+    </w:p>
+    <w:p>
+      <w:pPr>
+        <w:rPr>
+          <w:rFonts w:ascii="Times New Roman" w:hAnsi="Times New Roman" w:cs="Times New Roman"/>
+          <w:sz w:val="28"/>
+          <w:szCs w:val="28"/>
+        </w:rPr>
+      </w:pPr>
+      <w:r>
+        <w:rPr>
+          <w:rFonts w:ascii="Times New Roman" w:hAnsi="Times New Roman" w:cs="Times New Roman"/>
+          <w:sz w:val="28"/>
+          <w:szCs w:val="28"/>
+        </w:rPr>
+        <w:t xml:space="preserve">  </w:t>
+      </w:r>
+      <w:proofErr w:type="gramStart"/>
+      <w:r>
+        <w:rPr>
+          <w:rFonts w:ascii="Times New Roman" w:hAnsi="Times New Roman" w:cs="Times New Roman"/>
+          <w:sz w:val="28"/>
+          <w:szCs w:val="28"/>
+        </w:rPr>
+        <w:t>bootstrap</w:t>
+      </w:r>
+      <w:proofErr w:type="gramEnd"/>
+      <w:r>
+        <w:rPr>
+          <w:rFonts w:ascii="Times New Roman" w:hAnsi="Times New Roman" w:cs="Times New Roman"/>
+          <w:sz w:val="28"/>
+          <w:szCs w:val="28"/>
+        </w:rPr>
+        <w:t>: [</w:t>
+      </w:r>
+      <w:proofErr w:type="spellStart"/>
+      <w:r>
+        <w:rPr>
+          <w:rFonts w:ascii="Times New Roman" w:hAnsi="Times New Roman" w:cs="Times New Roman"/>
+          <w:sz w:val="28"/>
+          <w:szCs w:val="28"/>
+        </w:rPr>
+        <w:t>AppComponent</w:t>
+      </w:r>
+      <w:proofErr w:type="spellEnd"/>
+      <w:r>
+        <w:rPr>
+          <w:rFonts w:ascii="Times New Roman" w:hAnsi="Times New Roman" w:cs="Times New Roman"/>
+          <w:sz w:val="28"/>
+          <w:szCs w:val="28"/>
+        </w:rPr>
+        <w:t>]</w:t>
+      </w:r>
+    </w:p>
+    <w:p>
+      <w:pPr>
+        <w:rPr>
+          <w:rFonts w:ascii="Times New Roman" w:hAnsi="Times New Roman" w:cs="Times New Roman"/>
+          <w:sz w:val="28"/>
+          <w:szCs w:val="28"/>
+        </w:rPr>
+      </w:pPr>
+      <w:r>
+        <w:rPr>
+          <w:rFonts w:ascii="Times New Roman" w:hAnsi="Times New Roman" w:cs="Times New Roman"/>
+          <w:sz w:val="28"/>
+          <w:szCs w:val="28"/>
+        </w:rPr>
+        <w:t>})</w:t>
+      </w:r>
+    </w:p>
+    <w:p>
+      <w:pPr>
+        <w:rPr>
+          <w:rFonts w:ascii="Times New Roman" w:hAnsi="Times New Roman" w:cs="Times New Roman"/>
+          <w:sz w:val="28"/>
+          <w:szCs w:val="28"/>
+        </w:rPr>
+      </w:pPr>
+      <w:proofErr w:type="gramStart"/>
+      <w:r>
+        <w:rPr>
+          <w:rFonts w:ascii="Times New Roman" w:hAnsi="Times New Roman" w:cs="Times New Roman"/>
+          <w:sz w:val="28"/>
+          <w:szCs w:val="28"/>
+        </w:rPr>
+        <w:t>export</w:t>
+      </w:r>
+      <w:proofErr w:type="gramEnd"/>
+      <w:r>
+        <w:rPr>
+          <w:rFonts w:ascii="Times New Roman" w:hAnsi="Times New Roman" w:cs="Times New Roman"/>
+          <w:sz w:val="28"/>
+          <w:szCs w:val="28"/>
+        </w:rPr>
+        <w:t xml:space="preserve"> class </w:t>
+      </w:r>
+      <w:proofErr w:type="spellStart"/>
+      <w:r>
+        <w:rPr>
+          <w:rFonts w:ascii="Times New Roman" w:hAnsi="Times New Roman" w:cs="Times New Roman"/>
+          <w:sz w:val="28"/>
+          <w:szCs w:val="28"/>
+        </w:rPr>
+        <w:t>AppModule</w:t>
+      </w:r>
+      <w:proofErr w:type="spellEnd"/>
+      <w:r>
+        <w:rPr>
+          <w:rFonts w:ascii="Times New Roman" w:hAnsi="Times New Roman" w:cs="Times New Roman"/>
+          <w:sz w:val="28"/>
+          <w:szCs w:val="28"/>
+        </w:rPr>
+        <w:t xml:space="preserve"> { }</w:t>
+      </w:r>
+    </w:p>
+    <w:p>
+      <w:pPr>
+        <w:rPr>
+          <w:rFonts w:ascii="Times New Roman" w:hAnsi="Times New Roman" w:cs="Times New Roman"/>
+          <w:sz w:val="28"/>
+          <w:szCs w:val="28"/>
+        </w:rPr>
+      </w:pPr>
+    </w:p>
+    <w:p>
+      <w:pPr>
+        <w:rPr>
+          <w:rFonts w:ascii="Times New Roman" w:hAnsi="Times New Roman" w:cs="Times New Roman"/>
+          <w:sz w:val="28"/>
+          <w:szCs w:val="28"/>
+        </w:rPr>
+      </w:pPr>
+      <w:r>
+        <w:rPr>
+          <w:rFonts w:ascii="Times New Roman" w:hAnsi="Times New Roman" w:cs="Times New Roman"/>
+          <w:sz w:val="28"/>
+          <w:szCs w:val="28"/>
+        </w:rPr>
+        <w:t xml:space="preserve">Here we have </w:t>
+      </w:r>
+      <w:r>
+        <w:rPr>
+          <w:rFonts w:ascii="Times New Roman" w:hAnsi="Times New Roman" w:cs="Times New Roman"/>
+          <w:b/>
+          <w:sz w:val="28"/>
+          <w:szCs w:val="28"/>
+        </w:rPr>
+        <w:t>@</w:t>
+      </w:r>
+      <w:proofErr w:type="spellStart"/>
+      <w:r>
+        <w:rPr>
+          <w:rFonts w:ascii="Times New Roman" w:hAnsi="Times New Roman" w:cs="Times New Roman"/>
+          <w:b/>
+          <w:sz w:val="28"/>
+          <w:szCs w:val="28"/>
+        </w:rPr>
+        <w:t>NgModule</w:t>
+      </w:r>
+      <w:proofErr w:type="spellEnd"/>
+      <w:r>
+        <w:rPr>
+          <w:rFonts w:ascii="Times New Roman" w:hAnsi="Times New Roman" w:cs="Times New Roman"/>
+          <w:b/>
+          <w:sz w:val="28"/>
+          <w:szCs w:val="28"/>
+        </w:rPr>
+        <w:t xml:space="preserve"> </w:t>
+      </w:r>
+      <w:r>
+        <w:rPr>
+          <w:rFonts w:ascii="Times New Roman" w:hAnsi="Times New Roman" w:cs="Times New Roman"/>
+          <w:sz w:val="28"/>
+          <w:szCs w:val="28"/>
+        </w:rPr>
+        <w:t xml:space="preserve">decorator that we are importing from </w:t>
+      </w:r>
+      <w:proofErr w:type="gramStart"/>
+      <w:r>
+        <w:rPr>
+          <w:rFonts w:ascii="Times New Roman" w:hAnsi="Times New Roman" w:cs="Times New Roman"/>
+          <w:sz w:val="28"/>
+          <w:szCs w:val="28"/>
+        </w:rPr>
+        <w:t>the @</w:t>
+      </w:r>
+      <w:proofErr w:type="gramEnd"/>
+      <w:r>
+        <w:rPr>
+          <w:rFonts w:ascii="Times New Roman" w:hAnsi="Times New Roman" w:cs="Times New Roman"/>
+          <w:sz w:val="28"/>
+          <w:szCs w:val="28"/>
+        </w:rPr>
+        <w:t>angular/core.</w:t>
+      </w:r>
+      <w:r>
+        <w:rPr>
+          <w:rFonts w:ascii="Times New Roman" w:hAnsi="Times New Roman" w:cs="Times New Roman"/>
+          <w:sz w:val="28"/>
+          <w:szCs w:val="28"/>
+        </w:rPr>
+        <w:t xml:space="preserve"> It tells what belongs to our app.</w:t>
+      </w:r>
+    </w:p>
+    <w:p>
+      <w:pPr>
+        <w:rPr>
+          <w:rFonts w:ascii="Times New Roman" w:hAnsi="Times New Roman" w:cs="Times New Roman"/>
+          <w:sz w:val="28"/>
+          <w:szCs w:val="28"/>
+        </w:rPr>
+      </w:pPr>
+    </w:p>
+    <w:p>
+      <w:pPr>
+        <w:rPr>
+          <w:rFonts w:ascii="Times New Roman" w:hAnsi="Times New Roman" w:cs="Times New Roman"/>
+          <w:b/>
+          <w:sz w:val="28"/>
+          <w:szCs w:val="28"/>
+        </w:rPr>
+      </w:pPr>
+      <w:r>
+        <w:rPr>
+          <w:rFonts w:ascii="Times New Roman" w:hAnsi="Times New Roman" w:cs="Times New Roman"/>
+          <w:b/>
+          <w:sz w:val="28"/>
+          <w:szCs w:val="28"/>
+        </w:rPr>
+        <w:t xml:space="preserve">Using template and </w:t>
+      </w:r>
+      <w:proofErr w:type="gramStart"/>
+      <w:r>
+        <w:rPr>
+          <w:rFonts w:ascii="Times New Roman" w:hAnsi="Times New Roman" w:cs="Times New Roman"/>
+          <w:b/>
+          <w:sz w:val="28"/>
+          <w:szCs w:val="28"/>
+        </w:rPr>
+        <w:t>styles :</w:t>
+      </w:r>
+      <w:proofErr w:type="gramEnd"/>
+    </w:p>
+    <w:p>
+      <w:pPr>
+        <w:rPr>
+          <w:rFonts w:ascii="Times New Roman" w:hAnsi="Times New Roman" w:cs="Times New Roman"/>
+          <w:sz w:val="28"/>
+          <w:szCs w:val="28"/>
+        </w:rPr>
+      </w:pPr>
+      <w:r>
+        <w:rPr>
+          <w:rFonts w:ascii="Times New Roman" w:hAnsi="Times New Roman" w:cs="Times New Roman"/>
+          <w:sz w:val="28"/>
+          <w:szCs w:val="28"/>
+        </w:rPr>
+        <w:t xml:space="preserve">The </w:t>
+      </w:r>
+      <w:proofErr w:type="spellStart"/>
+      <w:r>
+        <w:rPr>
+          <w:rFonts w:ascii="Times New Roman" w:hAnsi="Times New Roman" w:cs="Times New Roman"/>
+          <w:sz w:val="28"/>
+          <w:szCs w:val="28"/>
+        </w:rPr>
+        <w:t>templateUrl</w:t>
+      </w:r>
+      <w:proofErr w:type="spellEnd"/>
+      <w:r>
+        <w:rPr>
+          <w:rFonts w:ascii="Times New Roman" w:hAnsi="Times New Roman" w:cs="Times New Roman"/>
+          <w:sz w:val="28"/>
+          <w:szCs w:val="28"/>
+        </w:rPr>
+        <w:t xml:space="preserve"> is replaced by the </w:t>
+      </w:r>
       <w:bookmarkStart w:id="0" w:name="_GoBack"/>
+      <w:r>
+        <w:rPr>
+          <w:rFonts w:ascii="Times New Roman" w:hAnsi="Times New Roman" w:cs="Times New Roman"/>
+          <w:b/>
+          <w:sz w:val="28"/>
+          <w:szCs w:val="28"/>
+        </w:rPr>
+        <w:t>template</w:t>
+      </w:r>
       <w:bookmarkEnd w:id="0"/>
     </w:p>
     <w:sectPr>

</xml_diff>